<commit_message>
Alteração da 1a Etapa
</commit_message>
<xml_diff>
--- a/1a Etapa/Tutoriais_De_Tecnologias.docx
+++ b/1a Etapa/Tutoriais_De_Tecnologias.docx
@@ -56,15 +56,7 @@
         </w:rPr>
         <w:t>Alunos:</w:t>
         <w:br/>
-        <w:t>Gabriel</w:t>
-      </w:r>
-      <w:r>
-        <w:rPr>
-          <w:rFonts w:ascii="Lucida Sans" w:hAnsi="Lucida Sans"/>
-          <w:sz w:val="20"/>
-          <w:szCs w:val="20"/>
-        </w:rPr>
-        <w:t>a Silva Rodrigues;</w:t>
+        <w:t>Gabriela Silva Rodrigues;</w:t>
       </w:r>
     </w:p>
     <w:p>
@@ -436,7 +428,7 @@
       <w:hyperlink r:id="rId2" w:tgtFrame="_blank">
         <w:r>
           <w:rPr>
-            <w:rStyle w:val="LinkdaInternet"/>
+            <w:rStyle w:val="LigaodeInternet"/>
             <w:rFonts w:ascii="Lucida Sans" w:hAnsi="Lucida Sans"/>
             <w:b w:val="false"/>
             <w:bCs w:val="false"/>
@@ -964,7 +956,7 @@
       <w:hyperlink r:id="rId3">
         <w:r>
           <w:rPr>
-            <w:rStyle w:val="LinkdaInternet"/>
+            <w:rStyle w:val="LigaodeInternet"/>
             <w:rFonts w:ascii="Lucida Sans" w:hAnsi="Lucida Sans"/>
           </w:rPr>
           <w:t>https://start.spring.io/</w:t>
@@ -994,19 +986,7 @@
         <w:rPr>
           <w:rFonts w:ascii="Lucida Sans" w:hAnsi="Lucida Sans"/>
         </w:rPr>
-        <w:t>Selecione esta configuração</w:t>
-      </w:r>
-      <w:r>
-        <w:rPr>
-          <w:rFonts w:ascii="Lucida Sans" w:hAnsi="Lucida Sans"/>
-        </w:rPr>
-        <w:t>(O Group geralmente se coloca seu nome ou da sua instituição como um domínio como com.seunome e o Artfact e Name geralmente o mesmo no caso o nome do Projeto)</w:t>
-      </w:r>
-      <w:r>
-        <w:rPr>
-          <w:rFonts w:ascii="Lucida Sans" w:hAnsi="Lucida Sans"/>
-        </w:rPr>
-        <w:t>:</w:t>
+        <w:t>Selecione esta configuração(O Group geralmente se coloca seu nome ou da sua instituição como um domínio como com.seunome e o Artfact e Name geralmente o mesmo no caso o nome do Projeto):</w:t>
       </w:r>
     </w:p>
     <w:p>
@@ -1024,7 +1004,9 @@
         </w:rPr>
       </w:pPr>
       <w:r>
-        <w:rPr/>
+        <w:rPr>
+          <w:rFonts w:ascii="Lucida Sans" w:hAnsi="Lucida Sans"/>
+        </w:rPr>
       </w:r>
     </w:p>
     <w:p>
@@ -1042,7 +1024,9 @@
         </w:rPr>
       </w:pPr>
       <w:r>
-        <w:rPr/>
+        <w:rPr>
+          <w:rFonts w:ascii="Lucida Sans" w:hAnsi="Lucida Sans"/>
+        </w:rPr>
       </w:r>
     </w:p>
     <w:p>
@@ -1331,6 +1315,7 @@
           <w:color w:val="168253"/>
         </w:rPr>
       </w:pPr>
+      <w:bookmarkStart w:id="0" w:name="__DdeLink__155_2043519821"/>
       <w:r>
         <w:rPr>
           <w:rFonts w:ascii="Lucida Sans" w:hAnsi="Lucida Sans"/>
@@ -1338,6 +1323,7 @@
         </w:rPr>
         <w:t>sudo apt-get install curl</w:t>
       </w:r>
+      <w:bookmarkEnd w:id="0"/>
     </w:p>
     <w:p>
       <w:pPr>
@@ -1356,366 +1342,19 @@
         <w:rPr>
           <w:rFonts w:ascii="Lucida Sans" w:hAnsi="Lucida Sans"/>
         </w:rPr>
-        <w:t>Execute o script para adicionar o repositório do node js:</w:t>
-      </w:r>
-    </w:p>
-    <w:p>
-      <w:pPr>
-        <w:pStyle w:val="Normal"/>
-        <w:numPr>
-          <w:ilvl w:val="0"/>
-          <w:numId w:val="0"/>
-        </w:numPr>
-        <w:bidi w:val="0"/>
-        <w:ind w:left="720" w:hanging="0"/>
-        <w:jc w:val="left"/>
-        <w:rPr>
-          <w:rFonts w:ascii="Lucida Sans" w:hAnsi="Lucida Sans"/>
-        </w:rPr>
-      </w:pPr>
-      <w:r>
-        <w:rPr>
-          <w:rFonts w:ascii="Lucida Sans" w:hAnsi="Lucida Sans"/>
-        </w:rPr>
-        <w:t xml:space="preserve"> </w:t>
-      </w:r>
-      <w:r>
-        <w:rPr>
-          <w:rFonts w:ascii="Lucida Sans" w:hAnsi="Lucida Sans"/>
-        </w:rPr>
-        <w:tab/>
-      </w:r>
-      <w:r>
-        <w:rPr>
-          <w:rFonts w:ascii="Lucida Sans" w:hAnsi="Lucida Sans"/>
-          <w:color w:val="168253"/>
-        </w:rPr>
-        <w:t>curl -fsSL https://deb.nodesource.com/setup_lts.x | sudo -E bash -</w:t>
-      </w:r>
-    </w:p>
-    <w:p>
-      <w:pPr>
-        <w:pStyle w:val="Normal"/>
-        <w:numPr>
-          <w:ilvl w:val="0"/>
-          <w:numId w:val="5"/>
-        </w:numPr>
-        <w:bidi w:val="0"/>
-        <w:jc w:val="left"/>
-        <w:rPr>
-          <w:rFonts w:ascii="Lucida Sans" w:hAnsi="Lucida Sans"/>
-        </w:rPr>
-      </w:pPr>
-      <w:r>
-        <w:rPr>
-          <w:rFonts w:ascii="Lucida Sans" w:hAnsi="Lucida Sans"/>
-        </w:rPr>
-        <w:t>Digite o comando para instalar o node:</w:t>
-      </w:r>
-    </w:p>
-    <w:p>
-      <w:pPr>
-        <w:pStyle w:val="Normal"/>
-        <w:numPr>
-          <w:ilvl w:val="0"/>
-          <w:numId w:val="0"/>
-        </w:numPr>
-        <w:bidi w:val="0"/>
-        <w:ind w:left="1440" w:hanging="0"/>
-        <w:jc w:val="left"/>
-        <w:rPr>
-          <w:rFonts w:ascii="Lucida Sans" w:hAnsi="Lucida Sans"/>
-          <w:color w:val="168253"/>
-        </w:rPr>
-      </w:pPr>
-      <w:r>
-        <w:rPr>
-          <w:rFonts w:ascii="Lucida Sans" w:hAnsi="Lucida Sans"/>
-          <w:color w:val="168253"/>
-        </w:rPr>
-        <w:t>sudo apt-get install -y nodejs</w:t>
-      </w:r>
-    </w:p>
-    <w:p>
-      <w:pPr>
-        <w:pStyle w:val="Normal"/>
-        <w:numPr>
-          <w:ilvl w:val="0"/>
-          <w:numId w:val="5"/>
-        </w:numPr>
-        <w:bidi w:val="0"/>
-        <w:jc w:val="left"/>
-        <w:rPr>
-          <w:rFonts w:ascii="Lucida Sans" w:hAnsi="Lucida Sans"/>
-        </w:rPr>
-      </w:pPr>
-      <w:r>
-        <w:rPr>
-          <w:rFonts w:ascii="Lucida Sans" w:hAnsi="Lucida Sans"/>
-        </w:rPr>
-        <w:t>Após isso, digite node -v. Se a instalação foi bem sucedida, a versão do Node deve ser exibida</w:t>
-      </w:r>
-    </w:p>
-    <w:p>
-      <w:pPr>
-        <w:pStyle w:val="Normal"/>
-        <w:bidi w:val="0"/>
-        <w:jc w:val="left"/>
-        <w:rPr>
-          <w:rFonts w:ascii="Arial Black" w:hAnsi="Arial Black"/>
-          <w:color w:val="55308D"/>
-        </w:rPr>
-      </w:pPr>
-      <w:r>
-        <w:rPr>
-          <w:rFonts w:ascii="Arial Black" w:hAnsi="Arial Black"/>
-          <w:color w:val="55308D"/>
-        </w:rPr>
-        <w:t xml:space="preserve">Instalar Svelte </w:t>
-      </w:r>
-    </w:p>
-    <w:p>
-      <w:pPr>
-        <w:pStyle w:val="Normal"/>
-        <w:numPr>
-          <w:ilvl w:val="0"/>
-          <w:numId w:val="6"/>
-        </w:numPr>
-        <w:bidi w:val="0"/>
-        <w:jc w:val="left"/>
-        <w:rPr>
-          <w:rFonts w:ascii="Lucida Sans" w:hAnsi="Lucida Sans"/>
-        </w:rPr>
-      </w:pPr>
-      <w:r>
-        <w:rPr>
-          <w:rFonts w:ascii="Lucida Sans" w:hAnsi="Lucida Sans"/>
-        </w:rPr>
-        <w:t>Abra o terminal, pressionando Ctrl+Alt+T</w:t>
-      </w:r>
-    </w:p>
-    <w:p>
-      <w:pPr>
-        <w:pStyle w:val="Normal"/>
-        <w:numPr>
-          <w:ilvl w:val="0"/>
-          <w:numId w:val="6"/>
-        </w:numPr>
-        <w:bidi w:val="0"/>
-        <w:jc w:val="left"/>
-        <w:rPr>
-          <w:rFonts w:ascii="Lucida Sans" w:hAnsi="Lucida Sans"/>
-        </w:rPr>
-      </w:pPr>
-      <w:r>
-        <w:rPr>
-          <w:rFonts w:ascii="Lucida Sans" w:hAnsi="Lucida Sans"/>
-        </w:rPr>
-        <w:t>Digite o comando para instalar um pacote chamado Degit:</w:t>
-      </w:r>
-    </w:p>
-    <w:p>
-      <w:pPr>
-        <w:pStyle w:val="Normal"/>
-        <w:numPr>
-          <w:ilvl w:val="0"/>
-          <w:numId w:val="0"/>
-        </w:numPr>
-        <w:bidi w:val="0"/>
-        <w:ind w:left="720" w:hanging="0"/>
-        <w:jc w:val="left"/>
-        <w:rPr>
-          <w:rFonts w:ascii="Lucida Sans" w:hAnsi="Lucida Sans"/>
-          <w:color w:val="168253"/>
-        </w:rPr>
-      </w:pPr>
-      <w:r>
-        <w:rPr>
-          <w:rFonts w:ascii="Lucida Sans" w:hAnsi="Lucida Sans"/>
-          <w:color w:val="168253"/>
-        </w:rPr>
-        <w:t>npm install -g degit</w:t>
-      </w:r>
-    </w:p>
-    <w:p>
-      <w:pPr>
-        <w:pStyle w:val="Normal"/>
-        <w:numPr>
-          <w:ilvl w:val="0"/>
-          <w:numId w:val="6"/>
-        </w:numPr>
-        <w:bidi w:val="0"/>
-        <w:jc w:val="left"/>
-        <w:rPr>
-          <w:rFonts w:ascii="Lucida Sans" w:hAnsi="Lucida Sans"/>
-        </w:rPr>
-      </w:pPr>
-      <w:r>
-        <w:rPr>
-          <w:rFonts w:ascii="Lucida Sans" w:hAnsi="Lucida Sans"/>
-        </w:rPr>
-        <w:t xml:space="preserve">Este pacote nos permite facilmente clonar repositórios do Github. Após isso, abra o terminal na pasta que deseja que o seu projeto Svelte seja instalado e digite o comando no terminal: </w:t>
-      </w:r>
-    </w:p>
-    <w:p>
-      <w:pPr>
-        <w:pStyle w:val="Normal"/>
-        <w:numPr>
-          <w:ilvl w:val="0"/>
-          <w:numId w:val="0"/>
-        </w:numPr>
-        <w:bidi w:val="0"/>
-        <w:ind w:left="720" w:hanging="0"/>
-        <w:jc w:val="left"/>
-        <w:rPr>
-          <w:rFonts w:ascii="Lucida Sans" w:hAnsi="Lucida Sans"/>
-          <w:color w:val="168253"/>
-        </w:rPr>
-      </w:pPr>
-      <w:r>
-        <w:rPr>
-          <w:rFonts w:ascii="Lucida Sans" w:hAnsi="Lucida Sans"/>
-          <w:color w:val="168253"/>
-        </w:rPr>
-        <w:t>degit sveltejs/template MeuProjeto</w:t>
-      </w:r>
-    </w:p>
-    <w:p>
-      <w:pPr>
-        <w:pStyle w:val="Normal"/>
-        <w:numPr>
-          <w:ilvl w:val="0"/>
-          <w:numId w:val="6"/>
-        </w:numPr>
-        <w:bidi w:val="0"/>
-        <w:jc w:val="left"/>
-        <w:rPr>
-          <w:rFonts w:ascii="Lucida Sans" w:hAnsi="Lucida Sans"/>
-        </w:rPr>
-      </w:pPr>
-      <w:r>
-        <w:rPr>
-          <w:rFonts w:ascii="Lucida Sans" w:hAnsi="Lucida Sans"/>
-        </w:rPr>
-        <w:t>Seu projeto está criado. Abra a pasta com sua IDE favorita e comece a editar!</w:t>
-      </w:r>
-    </w:p>
-    <w:p>
-      <w:pPr>
-        <w:pStyle w:val="Normal"/>
-        <w:bidi w:val="0"/>
-        <w:jc w:val="left"/>
-        <w:rPr>
-          <w:rFonts w:ascii="Lucida Sans" w:hAnsi="Lucida Sans"/>
-        </w:rPr>
-      </w:pPr>
-      <w:r>
-        <w:rPr>
-          <w:rFonts w:ascii="Lucida Sans" w:hAnsi="Lucida Sans"/>
-        </w:rPr>
-      </w:r>
-    </w:p>
-    <w:p>
-      <w:pPr>
-        <w:pStyle w:val="Normal"/>
-        <w:bidi w:val="0"/>
-        <w:jc w:val="left"/>
-        <w:rPr/>
-      </w:pPr>
-      <w:r>
-        <w:rPr>
-          <w:rFonts w:ascii="Arial Black" w:hAnsi="Arial Black"/>
-          <w:color w:val="55308D"/>
-        </w:rPr>
-        <w:t>Instalar MongoDB</w:t>
-      </w:r>
-    </w:p>
-    <w:p>
-      <w:pPr>
-        <w:pStyle w:val="Normal"/>
-        <w:bidi w:val="0"/>
-        <w:jc w:val="left"/>
-        <w:rPr>
-          <w:rFonts w:ascii="Lucida Sans" w:hAnsi="Lucida Sans"/>
-        </w:rPr>
-      </w:pPr>
-      <w:r>
-        <w:rPr>
-          <w:rFonts w:ascii="Lucida Sans" w:hAnsi="Lucida Sans"/>
-        </w:rPr>
-      </w:r>
-    </w:p>
-    <w:p>
-      <w:pPr>
-        <w:pStyle w:val="Normal"/>
-        <w:numPr>
-          <w:ilvl w:val="0"/>
-          <w:numId w:val="4"/>
-        </w:numPr>
-        <w:bidi w:val="0"/>
-        <w:jc w:val="left"/>
-        <w:rPr>
-          <w:rFonts w:ascii="Lucida Sans" w:hAnsi="Lucida Sans"/>
-        </w:rPr>
-      </w:pPr>
-      <w:r>
-        <w:rPr>
-          <w:rFonts w:ascii="Lucida Sans" w:hAnsi="Lucida Sans"/>
-        </w:rPr>
-        <w:t xml:space="preserve">Acesse o site </w:t>
-      </w:r>
-      <w:hyperlink r:id="rId6">
-        <w:r>
-          <w:rPr>
-            <w:rStyle w:val="LinkdaInternet"/>
-            <w:rFonts w:ascii="Lucida Sans" w:hAnsi="Lucida Sans"/>
-          </w:rPr>
-          <w:t>https://www.mongodb.com/try/download/community</w:t>
-        </w:r>
-      </w:hyperlink>
-      <w:r>
-        <w:rPr>
-          <w:rFonts w:ascii="Lucida Sans" w:hAnsi="Lucida Sans"/>
-        </w:rPr>
-        <w:t xml:space="preserve"> </w:t>
-      </w:r>
-      <w:r>
-        <w:rPr>
-          <w:rFonts w:ascii="Lucida Sans" w:hAnsi="Lucida Sans"/>
-        </w:rPr>
-        <w:t>para instalar o server</w:t>
-      </w:r>
-    </w:p>
-    <w:p>
-      <w:pPr>
-        <w:pStyle w:val="Normal"/>
-        <w:numPr>
-          <w:ilvl w:val="0"/>
-          <w:numId w:val="4"/>
-        </w:numPr>
-        <w:bidi w:val="0"/>
-        <w:jc w:val="left"/>
-        <w:rPr>
-          <w:rFonts w:ascii="Lucida Sans" w:hAnsi="Lucida Sans"/>
-        </w:rPr>
-      </w:pPr>
-      <w:r>
-        <w:rPr>
-          <w:rFonts w:ascii="Lucida Sans" w:hAnsi="Lucida Sans"/>
-        </w:rPr>
-        <w:t xml:space="preserve">Selecione o sistema </w:t>
-      </w:r>
-      <w:r>
-        <w:rPr>
-          <w:rFonts w:ascii="Lucida Sans" w:hAnsi="Lucida Sans"/>
-        </w:rPr>
-        <w:t>operacional</w:t>
-      </w:r>
-      <w:r>
-        <w:rPr>
-          <w:rFonts w:ascii="Lucida Sans" w:hAnsi="Lucida Sans"/>
-        </w:rPr>
-        <w:t xml:space="preserve"> que voc</w:t>
+        <w:t xml:space="preserve">Execute o script para </w:t>
+      </w:r>
+      <w:r>
+        <w:rPr>
+          <w:rFonts w:ascii="Lucida Sans" w:hAnsi="Lucida Sans"/>
+        </w:rPr>
+        <w:t>intalar o volta</w:t>
+      </w:r>
+      <w:r>
+        <w:rPr>
+          <w:rFonts w:ascii="Lucida Sans" w:hAnsi="Lucida Sans"/>
+        </w:rPr>
+        <w:t>(ap</w:t>
       </w:r>
       <w:r>
         <w:rPr>
@@ -1726,7 +1365,159 @@
           <w:szCs w:val="24"/>
           <w:lang w:val="pt-BR" w:eastAsia="zh-CN" w:bidi="hi-IN"/>
         </w:rPr>
-        <w:t xml:space="preserve">ê </w:t>
+        <w:t>ós a instalação feche e abra um novo terminal</w:t>
+      </w:r>
+      <w:r>
+        <w:rPr>
+          <w:rFonts w:ascii="Lucida Sans" w:hAnsi="Lucida Sans"/>
+        </w:rPr>
+        <w:t>)</w:t>
+      </w:r>
+      <w:r>
+        <w:rPr>
+          <w:rFonts w:ascii="Lucida Sans" w:hAnsi="Lucida Sans"/>
+        </w:rPr>
+        <w:t>:</w:t>
+      </w:r>
+    </w:p>
+    <w:p>
+      <w:pPr>
+        <w:pStyle w:val="Normal"/>
+        <w:bidi w:val="0"/>
+        <w:jc w:val="left"/>
+        <w:rPr>
+          <w:rFonts w:ascii="Lucida Sans" w:hAnsi="Lucida Sans"/>
+        </w:rPr>
+      </w:pPr>
+      <w:r>
+        <w:rPr/>
+      </w:r>
+    </w:p>
+    <w:p>
+      <w:pPr>
+        <w:pStyle w:val="Normal"/>
+        <w:bidi w:val="0"/>
+        <w:jc w:val="left"/>
+        <w:rPr>
+          <w:rFonts w:ascii="Lucida Sans" w:hAnsi="Lucida Sans"/>
+        </w:rPr>
+      </w:pPr>
+      <w:r>
+        <w:rPr/>
+        <w:tab/>
+        <w:tab/>
+      </w:r>
+      <w:r>
+        <w:rPr>
+          <w:rFonts w:ascii="Lucida Sans" w:hAnsi="Lucida Sans"/>
+          <w:color w:val="168253"/>
+        </w:rPr>
+        <w:t>sudo curl https://get.volta.sh | bash</w:t>
+      </w:r>
+      <w:r>
+        <w:rPr>
+          <w:rStyle w:val="Textoorigem"/>
+          <w:color w:val="FFFFFF"/>
+        </w:rPr>
+        <w:t>url https://get.volta.sh | bash</w:t>
+      </w:r>
+    </w:p>
+    <w:p>
+      <w:pPr>
+        <w:pStyle w:val="Normal"/>
+        <w:numPr>
+          <w:ilvl w:val="0"/>
+          <w:numId w:val="0"/>
+        </w:numPr>
+        <w:bidi w:val="0"/>
+        <w:ind w:hanging="0"/>
+        <w:jc w:val="left"/>
+        <w:rPr/>
+      </w:pPr>
+      <w:r>
+        <w:rPr>
+          <w:rFonts w:ascii="Lucida Sans" w:hAnsi="Lucida Sans"/>
+        </w:rPr>
+        <w:t xml:space="preserve"> </w:t>
+      </w:r>
+      <w:r>
+        <w:rPr>
+          <w:rFonts w:ascii="Lucida Sans" w:hAnsi="Lucida Sans"/>
+        </w:rPr>
+        <w:tab/>
+      </w:r>
+    </w:p>
+    <w:p>
+      <w:pPr>
+        <w:pStyle w:val="Normal"/>
+        <w:numPr>
+          <w:ilvl w:val="0"/>
+          <w:numId w:val="5"/>
+        </w:numPr>
+        <w:bidi w:val="0"/>
+        <w:jc w:val="left"/>
+        <w:rPr>
+          <w:rFonts w:ascii="Lucida Sans" w:hAnsi="Lucida Sans"/>
+        </w:rPr>
+      </w:pPr>
+      <w:r>
+        <w:rPr>
+          <w:rFonts w:ascii="Lucida Sans" w:hAnsi="Lucida Sans"/>
+        </w:rPr>
+        <w:t>Digite o comando para instalar o node:</w:t>
+      </w:r>
+    </w:p>
+    <w:p>
+      <w:pPr>
+        <w:pStyle w:val="Normal"/>
+        <w:numPr>
+          <w:ilvl w:val="0"/>
+          <w:numId w:val="0"/>
+        </w:numPr>
+        <w:bidi w:val="0"/>
+        <w:ind w:left="1440" w:hanging="0"/>
+        <w:jc w:val="left"/>
+        <w:rPr>
+          <w:rFonts w:ascii="Lucida Sans" w:hAnsi="Lucida Sans"/>
+          <w:color w:val="168253"/>
+        </w:rPr>
+      </w:pPr>
+      <w:bookmarkStart w:id="1" w:name="__DdeLink__160_2043519821"/>
+      <w:bookmarkStart w:id="2" w:name="__DdeLink__157_2043519821"/>
+      <w:r>
+        <w:rPr>
+          <w:rFonts w:ascii="Lucida Sans" w:hAnsi="Lucida Sans"/>
+          <w:color w:val="168253"/>
+        </w:rPr>
+        <w:t>volta install node@18.17.1</w:t>
+      </w:r>
+      <w:bookmarkEnd w:id="1"/>
+      <w:bookmarkEnd w:id="2"/>
+    </w:p>
+    <w:p>
+      <w:pPr>
+        <w:pStyle w:val="Normal"/>
+        <w:numPr>
+          <w:ilvl w:val="0"/>
+          <w:numId w:val="5"/>
+        </w:numPr>
+        <w:bidi w:val="0"/>
+        <w:jc w:val="left"/>
+        <w:rPr>
+          <w:rFonts w:ascii="Lucida Sans" w:hAnsi="Lucida Sans"/>
+        </w:rPr>
+      </w:pPr>
+      <w:r>
+        <w:rPr>
+          <w:rFonts w:ascii="Lucida Sans" w:hAnsi="Lucida Sans"/>
+        </w:rPr>
+        <w:t xml:space="preserve">Após </w:t>
+      </w:r>
+      <w:r>
+        <w:rPr>
+          <w:rFonts w:ascii="Lucida Sans" w:hAnsi="Lucida Sans"/>
+        </w:rPr>
+        <w:t>isso inicie o projeto com o comando(Preencha os campos se necess</w:t>
       </w:r>
       <w:r>
         <w:rPr>
@@ -1737,7 +1528,424 @@
           <w:szCs w:val="24"/>
           <w:lang w:val="pt-BR" w:eastAsia="zh-CN" w:bidi="hi-IN"/>
         </w:rPr>
-        <w:t>está utilizando</w:t>
+        <w:t>ários</w:t>
+      </w:r>
+      <w:r>
+        <w:rPr>
+          <w:rFonts w:ascii="Lucida Sans" w:hAnsi="Lucida Sans"/>
+        </w:rPr>
+        <w:t>):</w:t>
+      </w:r>
+    </w:p>
+    <w:p>
+      <w:pPr>
+        <w:pStyle w:val="Normal"/>
+        <w:numPr>
+          <w:ilvl w:val="0"/>
+          <w:numId w:val="0"/>
+        </w:numPr>
+        <w:bidi w:val="0"/>
+        <w:ind w:left="720" w:hanging="0"/>
+        <w:jc w:val="left"/>
+        <w:rPr>
+          <w:rFonts w:ascii="Lucida Sans" w:hAnsi="Lucida Sans"/>
+        </w:rPr>
+      </w:pPr>
+      <w:r>
+        <w:rPr>
+          <w:rFonts w:ascii="Lucida Sans" w:hAnsi="Lucida Sans"/>
+        </w:rPr>
+        <w:t xml:space="preserve"> </w:t>
+      </w:r>
+      <w:r>
+        <w:rPr>
+          <w:rFonts w:ascii="Lucida Sans" w:hAnsi="Lucida Sans"/>
+        </w:rPr>
+        <w:tab/>
+      </w:r>
+      <w:r>
+        <w:rPr>
+          <w:rStyle w:val="Textoorigem"/>
+          <w:rFonts w:ascii="Lucida Sans" w:hAnsi="Lucida Sans"/>
+          <w:color w:val="168253"/>
+        </w:rPr>
+        <w:t>npm init</w:t>
+      </w:r>
+    </w:p>
+    <w:p>
+      <w:pPr>
+        <w:pStyle w:val="Normal"/>
+        <w:numPr>
+          <w:ilvl w:val="0"/>
+          <w:numId w:val="5"/>
+        </w:numPr>
+        <w:bidi w:val="0"/>
+        <w:jc w:val="left"/>
+        <w:rPr>
+          <w:rFonts w:ascii="Lucida Sans" w:hAnsi="Lucida Sans"/>
+        </w:rPr>
+      </w:pPr>
+      <w:r>
+        <w:rPr>
+          <w:rFonts w:ascii="Lucida Sans" w:hAnsi="Lucida Sans"/>
+        </w:rPr>
+        <w:t>Depois selecione a vers</w:t>
+      </w:r>
+      <w:r>
+        <w:rPr>
+          <w:rFonts w:eastAsia="NSimSun" w:cs="Lucida Sans" w:ascii="Lucida Sans" w:hAnsi="Lucida Sans"/>
+          <w:color w:val="auto"/>
+          <w:kern w:val="2"/>
+          <w:sz w:val="24"/>
+          <w:szCs w:val="24"/>
+          <w:lang w:val="pt-BR" w:eastAsia="zh-CN" w:bidi="hi-IN"/>
+        </w:rPr>
+        <w:t xml:space="preserve">ão do node que irá utilizar no projeto(no nosso caso será </w:t>
+      </w:r>
+      <w:hyperlink r:id="rId6">
+        <w:r>
+          <w:rPr>
+            <w:rStyle w:val="LigaodeInternet"/>
+            <w:rFonts w:eastAsia="NSimSun" w:cs="Lucida Sans" w:ascii="Lucida Sans" w:hAnsi="Lucida Sans"/>
+            <w:color w:val="auto"/>
+            <w:kern w:val="2"/>
+            <w:sz w:val="24"/>
+            <w:szCs w:val="24"/>
+            <w:lang w:val="pt-BR" w:eastAsia="zh-CN" w:bidi="hi-IN"/>
+          </w:rPr>
+          <w:t>node@18.17.1</w:t>
+        </w:r>
+      </w:hyperlink>
+      <w:hyperlink r:id="rId7">
+        <w:r>
+          <w:rPr>
+            <w:rFonts w:eastAsia="NSimSun" w:cs="Lucida Sans" w:ascii="Lucida Sans" w:hAnsi="Lucida Sans"/>
+            <w:color w:val="auto"/>
+            <w:kern w:val="2"/>
+            <w:sz w:val="24"/>
+            <w:szCs w:val="24"/>
+            <w:lang w:val="pt-BR" w:eastAsia="zh-CN" w:bidi="hi-IN"/>
+          </w:rPr>
+          <w:t>)</w:t>
+        </w:r>
+      </w:hyperlink>
+    </w:p>
+    <w:p>
+      <w:pPr>
+        <w:pStyle w:val="Normal"/>
+        <w:numPr>
+          <w:ilvl w:val="0"/>
+          <w:numId w:val="0"/>
+        </w:numPr>
+        <w:bidi w:val="0"/>
+        <w:ind w:left="1440" w:hanging="0"/>
+        <w:jc w:val="left"/>
+        <w:rPr>
+          <w:rFonts w:ascii="Lucida Sans" w:hAnsi="Lucida Sans"/>
+          <w:color w:val="168253"/>
+        </w:rPr>
+      </w:pPr>
+      <w:bookmarkStart w:id="3" w:name="__DdeLink__157_20435198211"/>
+      <w:r>
+        <w:rPr>
+          <w:rFonts w:eastAsia="NSimSun" w:cs="Lucida Sans" w:ascii="Lucida Sans" w:hAnsi="Lucida Sans"/>
+          <w:color w:val="168253"/>
+          <w:kern w:val="2"/>
+          <w:sz w:val="24"/>
+          <w:szCs w:val="24"/>
+          <w:lang w:val="pt-BR" w:eastAsia="zh-CN" w:bidi="hi-IN"/>
+        </w:rPr>
+        <w:t xml:space="preserve">volta pin </w:t>
+      </w:r>
+      <w:hyperlink r:id="rId9">
+        <w:r>
+          <w:rPr>
+            <w:rStyle w:val="LigaodeInternet"/>
+            <w:rFonts w:eastAsia="NSimSun" w:cs="Lucida Sans" w:ascii="Lucida Sans" w:hAnsi="Lucida Sans"/>
+            <w:color w:val="168253"/>
+            <w:kern w:val="2"/>
+            <w:sz w:val="24"/>
+            <w:szCs w:val="24"/>
+            <w:lang w:val="pt-BR" w:eastAsia="zh-CN" w:bidi="hi-IN"/>
+          </w:rPr>
+          <w:t>node@18.17.1</w:t>
+        </w:r>
+      </w:hyperlink>
+      <w:bookmarkEnd w:id="3"/>
+    </w:p>
+    <w:p>
+      <w:pPr>
+        <w:pStyle w:val="Normal"/>
+        <w:numPr>
+          <w:ilvl w:val="0"/>
+          <w:numId w:val="0"/>
+        </w:numPr>
+        <w:bidi w:val="0"/>
+        <w:ind w:hanging="0"/>
+        <w:jc w:val="left"/>
+        <w:rPr>
+          <w:rFonts w:ascii="Lucida Sans" w:hAnsi="Lucida Sans"/>
+        </w:rPr>
+      </w:pPr>
+      <w:r>
+        <w:rPr>
+          <w:rFonts w:ascii="Lucida Sans" w:hAnsi="Lucida Sans"/>
+        </w:rPr>
+      </w:r>
+    </w:p>
+    <w:p>
+      <w:pPr>
+        <w:pStyle w:val="Normal"/>
+        <w:bidi w:val="0"/>
+        <w:jc w:val="left"/>
+        <w:rPr>
+          <w:rFonts w:ascii="Arial Black" w:hAnsi="Arial Black"/>
+          <w:color w:val="55308D"/>
+        </w:rPr>
+      </w:pPr>
+      <w:r>
+        <w:rPr>
+          <w:rFonts w:ascii="Arial Black" w:hAnsi="Arial Black"/>
+          <w:color w:val="55308D"/>
+        </w:rPr>
+        <w:t xml:space="preserve">Instalar Svelte </w:t>
+      </w:r>
+    </w:p>
+    <w:p>
+      <w:pPr>
+        <w:pStyle w:val="Normal"/>
+        <w:numPr>
+          <w:ilvl w:val="0"/>
+          <w:numId w:val="6"/>
+        </w:numPr>
+        <w:bidi w:val="0"/>
+        <w:jc w:val="left"/>
+        <w:rPr>
+          <w:rFonts w:ascii="Lucida Sans" w:hAnsi="Lucida Sans"/>
+        </w:rPr>
+      </w:pPr>
+      <w:r>
+        <w:rPr>
+          <w:rFonts w:ascii="Lucida Sans" w:hAnsi="Lucida Sans"/>
+        </w:rPr>
+        <w:t>Abra o terminal, pressionando Ctrl+Alt+T</w:t>
+      </w:r>
+    </w:p>
+    <w:p>
+      <w:pPr>
+        <w:pStyle w:val="Normal"/>
+        <w:numPr>
+          <w:ilvl w:val="0"/>
+          <w:numId w:val="6"/>
+        </w:numPr>
+        <w:bidi w:val="0"/>
+        <w:jc w:val="left"/>
+        <w:rPr>
+          <w:rFonts w:ascii="Lucida Sans" w:hAnsi="Lucida Sans"/>
+        </w:rPr>
+      </w:pPr>
+      <w:r>
+        <w:rPr>
+          <w:rFonts w:ascii="Lucida Sans" w:hAnsi="Lucida Sans"/>
+        </w:rPr>
+        <w:t>Digite o comando para instalar um pacote chamado Degit:</w:t>
+      </w:r>
+    </w:p>
+    <w:p>
+      <w:pPr>
+        <w:pStyle w:val="Normal"/>
+        <w:numPr>
+          <w:ilvl w:val="0"/>
+          <w:numId w:val="0"/>
+        </w:numPr>
+        <w:bidi w:val="0"/>
+        <w:ind w:left="720" w:hanging="0"/>
+        <w:jc w:val="left"/>
+        <w:rPr>
+          <w:rFonts w:ascii="Lucida Sans" w:hAnsi="Lucida Sans"/>
+          <w:color w:val="168253"/>
+        </w:rPr>
+      </w:pPr>
+      <w:r>
+        <w:rPr>
+          <w:rFonts w:ascii="Lucida Sans" w:hAnsi="Lucida Sans"/>
+          <w:color w:val="168253"/>
+        </w:rPr>
+        <w:t>npm install -g degit</w:t>
+      </w:r>
+    </w:p>
+    <w:p>
+      <w:pPr>
+        <w:pStyle w:val="Normal"/>
+        <w:numPr>
+          <w:ilvl w:val="0"/>
+          <w:numId w:val="6"/>
+        </w:numPr>
+        <w:bidi w:val="0"/>
+        <w:jc w:val="left"/>
+        <w:rPr>
+          <w:rFonts w:ascii="Lucida Sans" w:hAnsi="Lucida Sans"/>
+        </w:rPr>
+      </w:pPr>
+      <w:r>
+        <w:rPr>
+          <w:rFonts w:ascii="Lucida Sans" w:hAnsi="Lucida Sans"/>
+        </w:rPr>
+        <w:t xml:space="preserve">Este pacote nos permite facilmente clonar repositórios do Github. Após isso, abra o terminal na pasta que deseja que o seu projeto Svelte seja instalado e digite o comando no terminal: </w:t>
+      </w:r>
+    </w:p>
+    <w:p>
+      <w:pPr>
+        <w:pStyle w:val="Normal"/>
+        <w:numPr>
+          <w:ilvl w:val="0"/>
+          <w:numId w:val="0"/>
+        </w:numPr>
+        <w:bidi w:val="0"/>
+        <w:ind w:left="720" w:hanging="0"/>
+        <w:jc w:val="left"/>
+        <w:rPr>
+          <w:rFonts w:ascii="Lucida Sans" w:hAnsi="Lucida Sans"/>
+          <w:color w:val="168253"/>
+        </w:rPr>
+      </w:pPr>
+      <w:r>
+        <w:rPr>
+          <w:rFonts w:ascii="Lucida Sans" w:hAnsi="Lucida Sans"/>
+          <w:color w:val="168253"/>
+        </w:rPr>
+        <w:t>degit sveltejs/template MeuProjeto</w:t>
+      </w:r>
+    </w:p>
+    <w:p>
+      <w:pPr>
+        <w:pStyle w:val="Normal"/>
+        <w:numPr>
+          <w:ilvl w:val="0"/>
+          <w:numId w:val="6"/>
+        </w:numPr>
+        <w:bidi w:val="0"/>
+        <w:jc w:val="left"/>
+        <w:rPr>
+          <w:rFonts w:ascii="Lucida Sans" w:hAnsi="Lucida Sans"/>
+        </w:rPr>
+      </w:pPr>
+      <w:r>
+        <w:rPr>
+          <w:rFonts w:ascii="Lucida Sans" w:hAnsi="Lucida Sans"/>
+        </w:rPr>
+        <w:t>Seu projeto está criado. Abra a pasta com sua IDE favorita e comece a editar!</w:t>
+      </w:r>
+    </w:p>
+    <w:p>
+      <w:pPr>
+        <w:pStyle w:val="Normal"/>
+        <w:bidi w:val="0"/>
+        <w:jc w:val="left"/>
+        <w:rPr>
+          <w:rFonts w:ascii="Lucida Sans" w:hAnsi="Lucida Sans"/>
+        </w:rPr>
+      </w:pPr>
+      <w:r>
+        <w:rPr>
+          <w:rFonts w:ascii="Lucida Sans" w:hAnsi="Lucida Sans"/>
+        </w:rPr>
+      </w:r>
+    </w:p>
+    <w:p>
+      <w:pPr>
+        <w:pStyle w:val="Normal"/>
+        <w:bidi w:val="0"/>
+        <w:jc w:val="left"/>
+        <w:rPr/>
+      </w:pPr>
+      <w:r>
+        <w:rPr>
+          <w:rFonts w:ascii="Arial Black" w:hAnsi="Arial Black"/>
+          <w:color w:val="55308D"/>
+        </w:rPr>
+        <w:t>Instalar MongoDB</w:t>
+      </w:r>
+    </w:p>
+    <w:p>
+      <w:pPr>
+        <w:pStyle w:val="Normal"/>
+        <w:bidi w:val="0"/>
+        <w:jc w:val="left"/>
+        <w:rPr>
+          <w:rFonts w:ascii="Lucida Sans" w:hAnsi="Lucida Sans"/>
+        </w:rPr>
+      </w:pPr>
+      <w:r>
+        <w:rPr>
+          <w:rFonts w:ascii="Lucida Sans" w:hAnsi="Lucida Sans"/>
+        </w:rPr>
+      </w:r>
+    </w:p>
+    <w:p>
+      <w:pPr>
+        <w:pStyle w:val="Normal"/>
+        <w:numPr>
+          <w:ilvl w:val="0"/>
+          <w:numId w:val="4"/>
+        </w:numPr>
+        <w:bidi w:val="0"/>
+        <w:jc w:val="left"/>
+        <w:rPr>
+          <w:rFonts w:ascii="Lucida Sans" w:hAnsi="Lucida Sans"/>
+        </w:rPr>
+      </w:pPr>
+      <w:r>
+        <w:rPr>
+          <w:rFonts w:ascii="Lucida Sans" w:hAnsi="Lucida Sans"/>
+        </w:rPr>
+        <w:t xml:space="preserve">Acesse o site </w:t>
+      </w:r>
+      <w:hyperlink r:id="rId10">
+        <w:r>
+          <w:rPr>
+            <w:rStyle w:val="LigaodeInternet"/>
+            <w:rFonts w:ascii="Lucida Sans" w:hAnsi="Lucida Sans"/>
+          </w:rPr>
+          <w:t>https://www.mongodb.com/try/download/community</w:t>
+        </w:r>
+      </w:hyperlink>
+      <w:r>
+        <w:rPr>
+          <w:rFonts w:ascii="Lucida Sans" w:hAnsi="Lucida Sans"/>
+        </w:rPr>
+        <w:t xml:space="preserve"> para instalar o server</w:t>
+      </w:r>
+    </w:p>
+    <w:p>
+      <w:pPr>
+        <w:pStyle w:val="Normal"/>
+        <w:numPr>
+          <w:ilvl w:val="0"/>
+          <w:numId w:val="4"/>
+        </w:numPr>
+        <w:bidi w:val="0"/>
+        <w:jc w:val="left"/>
+        <w:rPr>
+          <w:rFonts w:ascii="Lucida Sans" w:hAnsi="Lucida Sans"/>
+        </w:rPr>
+      </w:pPr>
+      <w:r>
+        <w:rPr>
+          <w:rFonts w:ascii="Lucida Sans" w:hAnsi="Lucida Sans"/>
+        </w:rPr>
+        <w:t>Selecione o sistema operacional que voc</w:t>
+      </w:r>
+      <w:r>
+        <w:rPr>
+          <w:rFonts w:eastAsia="NSimSun" w:cs="Lucida Sans" w:ascii="Lucida Sans" w:hAnsi="Lucida Sans"/>
+          <w:color w:val="auto"/>
+          <w:kern w:val="2"/>
+          <w:sz w:val="24"/>
+          <w:szCs w:val="24"/>
+          <w:lang w:val="pt-BR" w:eastAsia="zh-CN" w:bidi="hi-IN"/>
+        </w:rPr>
+        <w:t>ê está utilizando</w:t>
       </w:r>
       <w:r>
         <w:rPr>
@@ -1800,7 +2008,7 @@
                     </pic:cNvPicPr>
                   </pic:nvPicPr>
                   <pic:blipFill>
-                    <a:blip r:embed="rId7"/>
+                    <a:blip r:embed="rId11"/>
                     <a:stretch>
                       <a:fillRect/>
                     </a:stretch>
@@ -2373,7 +2581,10 @@
         </w:rPr>
       </w:pPr>
       <w:r>
-        <w:rPr/>
+        <w:rPr>
+          <w:rFonts w:ascii="Lucida Sans" w:hAnsi="Lucida Sans"/>
+          <w:color w:val="168253"/>
+        </w:rPr>
       </w:r>
     </w:p>
     <w:p>
@@ -2395,10 +2606,10 @@
         </w:rPr>
         <w:t xml:space="preserve">Acesse o site </w:t>
       </w:r>
-      <w:hyperlink r:id="rId8">
+      <w:hyperlink r:id="rId12">
         <w:r>
           <w:rPr>
-            <w:rStyle w:val="LinkdaInternet"/>
+            <w:rStyle w:val="LigaodeInternet"/>
             <w:rFonts w:ascii="Lucida Sans" w:hAnsi="Lucida Sans"/>
           </w:rPr>
           <w:t>https://www.mongodb.com/try/download/shell</w:t>
@@ -2408,13 +2619,7 @@
         <w:rPr>
           <w:rFonts w:ascii="Lucida Sans" w:hAnsi="Lucida Sans"/>
         </w:rPr>
-        <w:t xml:space="preserve"> </w:t>
-      </w:r>
-      <w:r>
-        <w:rPr>
-          <w:rFonts w:ascii="Lucida Sans" w:hAnsi="Lucida Sans"/>
-        </w:rPr>
-        <w:t>para instalar o MongoDB Shell</w:t>
+        <w:t xml:space="preserve"> para instalar o MongoDB Shell</w:t>
       </w:r>
     </w:p>
     <w:p>
@@ -2434,19 +2639,7 @@
         <w:rPr>
           <w:rFonts w:ascii="Lucida Sans" w:hAnsi="Lucida Sans"/>
         </w:rPr>
-        <w:t xml:space="preserve">Selecione o sistema </w:t>
-      </w:r>
-      <w:r>
-        <w:rPr>
-          <w:rFonts w:ascii="Lucida Sans" w:hAnsi="Lucida Sans"/>
-        </w:rPr>
-        <w:t>operacional</w:t>
-      </w:r>
-      <w:r>
-        <w:rPr>
-          <w:rFonts w:ascii="Lucida Sans" w:hAnsi="Lucida Sans"/>
-        </w:rPr>
-        <w:t xml:space="preserve"> que voc</w:t>
+        <w:t>Selecione o sistema operacional que voc</w:t>
       </w:r>
       <w:r>
         <w:rPr>
@@ -2457,18 +2650,7 @@
           <w:szCs w:val="24"/>
           <w:lang w:val="pt-BR" w:eastAsia="zh-CN" w:bidi="hi-IN"/>
         </w:rPr>
-        <w:t xml:space="preserve">ê </w:t>
-      </w:r>
-      <w:r>
-        <w:rPr>
-          <w:rFonts w:eastAsia="NSimSun" w:cs="Lucida Sans" w:ascii="Lucida Sans" w:hAnsi="Lucida Sans"/>
-          <w:color w:val="auto"/>
-          <w:kern w:val="2"/>
-          <w:sz w:val="24"/>
-          <w:szCs w:val="24"/>
-          <w:lang w:val="pt-BR" w:eastAsia="zh-CN" w:bidi="hi-IN"/>
-        </w:rPr>
-        <w:t>está utilizando</w:t>
+        <w:t>ê está utilizando</w:t>
       </w:r>
       <w:r>
         <w:rPr>
@@ -2531,7 +2713,7 @@
                     </pic:cNvPicPr>
                   </pic:nvPicPr>
                   <pic:blipFill>
-                    <a:blip r:embed="rId9"/>
+                    <a:blip r:embed="rId13"/>
                     <a:stretch>
                       <a:fillRect/>
                     </a:stretch>
@@ -2992,14 +3174,7 @@
           <w:rFonts w:ascii="Lucida Sans" w:hAnsi="Lucida Sans"/>
           <w:color w:val="168253"/>
         </w:rPr>
-        <w:t>sudo dpkg -i nomedoarquivoquefoibaixado</w:t>
-      </w:r>
-      <w:r>
-        <w:rPr>
-          <w:rFonts w:ascii="Lucida Sans" w:hAnsi="Lucida Sans"/>
-          <w:color w:val="168253"/>
-        </w:rPr>
-        <w:t>Shell</w:t>
+        <w:t>sudo dpkg -i nomedoarquivoquefoibaixadoShell</w:t>
       </w:r>
     </w:p>
     <w:p>
@@ -3024,7 +3199,114 @@
           <w:szCs w:val="24"/>
           <w:lang w:val="pt-BR" w:eastAsia="zh-CN" w:bidi="hi-IN"/>
         </w:rPr>
-        <w:t xml:space="preserve">Digite </w:t>
+        <w:t>Digite esse comando para testar:</w:t>
+      </w:r>
+    </w:p>
+    <w:p>
+      <w:pPr>
+        <w:pStyle w:val="Normal"/>
+        <w:numPr>
+          <w:ilvl w:val="0"/>
+          <w:numId w:val="0"/>
+        </w:numPr>
+        <w:bidi w:val="0"/>
+        <w:ind w:left="0" w:hanging="0"/>
+        <w:jc w:val="left"/>
+        <w:rPr>
+          <w:rFonts w:ascii="Lucida Sans" w:hAnsi="Lucida Sans"/>
+          <w:color w:val="168253"/>
+        </w:rPr>
+      </w:pPr>
+      <w:r>
+        <w:rPr>
+          <w:rFonts w:ascii="Lucida Sans" w:hAnsi="Lucida Sans"/>
+          <w:color w:val="168253"/>
+        </w:rPr>
+        <w:t xml:space="preserve">         </w:t>
+      </w:r>
+      <w:r>
+        <w:rPr>
+          <w:rFonts w:ascii="Lucida Sans" w:hAnsi="Lucida Sans"/>
+          <w:color w:val="168253"/>
+        </w:rPr>
+        <w:t>mongosh</w:t>
+      </w:r>
+    </w:p>
+    <w:p>
+      <w:pPr>
+        <w:pStyle w:val="Normal"/>
+        <w:numPr>
+          <w:ilvl w:val="0"/>
+          <w:numId w:val="0"/>
+        </w:numPr>
+        <w:bidi w:val="0"/>
+        <w:ind w:left="0" w:hanging="0"/>
+        <w:jc w:val="left"/>
+        <w:rPr>
+          <w:rFonts w:ascii="Lucida Sans" w:hAnsi="Lucida Sans"/>
+          <w:color w:val="168253"/>
+        </w:rPr>
+      </w:pPr>
+      <w:r>
+        <w:rPr>
+          <w:rFonts w:ascii="Lucida Sans" w:hAnsi="Lucida Sans"/>
+          <w:color w:val="168253"/>
+        </w:rPr>
+      </w:r>
+    </w:p>
+    <w:p>
+      <w:pPr>
+        <w:pStyle w:val="Normal"/>
+        <w:numPr>
+          <w:ilvl w:val="0"/>
+          <w:numId w:val="4"/>
+        </w:numPr>
+        <w:bidi w:val="0"/>
+        <w:jc w:val="left"/>
+        <w:rPr>
+          <w:rFonts w:ascii="Lucida Sans" w:hAnsi="Lucida Sans"/>
+        </w:rPr>
+      </w:pPr>
+      <w:r>
+        <w:rPr>
+          <w:rFonts w:ascii="Lucida Sans" w:hAnsi="Lucida Sans"/>
+        </w:rPr>
+        <w:t xml:space="preserve">Acesse o site </w:t>
+      </w:r>
+      <w:hyperlink r:id="rId14">
+        <w:r>
+          <w:rPr>
+            <w:rStyle w:val="LigaodeInternet"/>
+            <w:rFonts w:ascii="Lucida Sans" w:hAnsi="Lucida Sans"/>
+          </w:rPr>
+          <w:t>https://www.mongodb.com/try/download/compass</w:t>
+        </w:r>
+      </w:hyperlink>
+      <w:r>
+        <w:rPr>
+          <w:rFonts w:ascii="Lucida Sans" w:hAnsi="Lucida Sans"/>
+        </w:rPr>
+        <w:t xml:space="preserve"> para instalar o MongoDB Compass</w:t>
+      </w:r>
+    </w:p>
+    <w:p>
+      <w:pPr>
+        <w:pStyle w:val="Normal"/>
+        <w:numPr>
+          <w:ilvl w:val="0"/>
+          <w:numId w:val="4"/>
+        </w:numPr>
+        <w:bidi w:val="0"/>
+        <w:jc w:val="left"/>
+        <w:rPr>
+          <w:rFonts w:ascii="Lucida Sans" w:hAnsi="Lucida Sans"/>
+        </w:rPr>
+      </w:pPr>
+      <w:r>
+        <w:rPr>
+          <w:rFonts w:ascii="Lucida Sans" w:hAnsi="Lucida Sans"/>
+        </w:rPr>
+        <w:t>Selecione o sistema operacional que voc</w:t>
       </w:r>
       <w:r>
         <w:rPr>
@@ -3035,162 +3317,7 @@
           <w:szCs w:val="24"/>
           <w:lang w:val="pt-BR" w:eastAsia="zh-CN" w:bidi="hi-IN"/>
         </w:rPr>
-        <w:t>esse comando para testar</w:t>
-      </w:r>
-      <w:r>
-        <w:rPr>
-          <w:rFonts w:eastAsia="NSimSun" w:cs="Lucida Sans" w:ascii="Lucida Sans" w:hAnsi="Lucida Sans"/>
-          <w:color w:val="auto"/>
-          <w:kern w:val="2"/>
-          <w:sz w:val="24"/>
-          <w:szCs w:val="24"/>
-          <w:lang w:val="pt-BR" w:eastAsia="zh-CN" w:bidi="hi-IN"/>
-        </w:rPr>
-        <w:t>:</w:t>
-      </w:r>
-    </w:p>
-    <w:p>
-      <w:pPr>
-        <w:pStyle w:val="Normal"/>
-        <w:numPr>
-          <w:ilvl w:val="0"/>
-          <w:numId w:val="0"/>
-        </w:numPr>
-        <w:bidi w:val="0"/>
-        <w:ind w:left="0" w:hanging="0"/>
-        <w:jc w:val="left"/>
-        <w:rPr>
-          <w:rFonts w:ascii="Lucida Sans" w:hAnsi="Lucida Sans"/>
-          <w:color w:val="168253"/>
-        </w:rPr>
-      </w:pPr>
-      <w:r>
-        <w:rPr>
-          <w:rFonts w:ascii="Lucida Sans" w:hAnsi="Lucida Sans"/>
-          <w:color w:val="168253"/>
-        </w:rPr>
-        <w:t xml:space="preserve">         </w:t>
-      </w:r>
-      <w:r>
-        <w:rPr>
-          <w:rFonts w:ascii="Lucida Sans" w:hAnsi="Lucida Sans"/>
-          <w:color w:val="168253"/>
-        </w:rPr>
-        <w:t>mongosh</w:t>
-      </w:r>
-    </w:p>
-    <w:p>
-      <w:pPr>
-        <w:pStyle w:val="Normal"/>
-        <w:numPr>
-          <w:ilvl w:val="0"/>
-          <w:numId w:val="0"/>
-        </w:numPr>
-        <w:bidi w:val="0"/>
-        <w:ind w:left="0" w:hanging="0"/>
-        <w:jc w:val="left"/>
-        <w:rPr>
-          <w:rFonts w:ascii="Lucida Sans" w:hAnsi="Lucida Sans"/>
-          <w:color w:val="168253"/>
-        </w:rPr>
-      </w:pPr>
-      <w:r>
-        <w:rPr/>
-      </w:r>
-    </w:p>
-    <w:p>
-      <w:pPr>
-        <w:pStyle w:val="Normal"/>
-        <w:numPr>
-          <w:ilvl w:val="0"/>
-          <w:numId w:val="4"/>
-        </w:numPr>
-        <w:bidi w:val="0"/>
-        <w:jc w:val="left"/>
-        <w:rPr>
-          <w:rFonts w:ascii="Lucida Sans" w:hAnsi="Lucida Sans"/>
-        </w:rPr>
-      </w:pPr>
-      <w:r>
-        <w:rPr>
-          <w:rFonts w:ascii="Lucida Sans" w:hAnsi="Lucida Sans"/>
-        </w:rPr>
-        <w:t xml:space="preserve">Acesse o site </w:t>
-      </w:r>
-      <w:hyperlink r:id="rId10">
-        <w:r>
-          <w:rPr>
-            <w:rStyle w:val="LinkdaInternet"/>
-            <w:rFonts w:ascii="Lucida Sans" w:hAnsi="Lucida Sans"/>
-          </w:rPr>
-          <w:t>https://www.mongodb.com/try/download/compass</w:t>
-        </w:r>
-      </w:hyperlink>
-      <w:r>
-        <w:rPr>
-          <w:rFonts w:ascii="Lucida Sans" w:hAnsi="Lucida Sans"/>
-        </w:rPr>
-        <w:t xml:space="preserve"> </w:t>
-      </w:r>
-      <w:r>
-        <w:rPr>
-          <w:rFonts w:ascii="Lucida Sans" w:hAnsi="Lucida Sans"/>
-        </w:rPr>
-        <w:t>para instalar o MongoDB Compass</w:t>
-      </w:r>
-    </w:p>
-    <w:p>
-      <w:pPr>
-        <w:pStyle w:val="Normal"/>
-        <w:numPr>
-          <w:ilvl w:val="0"/>
-          <w:numId w:val="4"/>
-        </w:numPr>
-        <w:bidi w:val="0"/>
-        <w:jc w:val="left"/>
-        <w:rPr>
-          <w:rFonts w:ascii="Lucida Sans" w:hAnsi="Lucida Sans"/>
-        </w:rPr>
-      </w:pPr>
-      <w:r>
-        <w:rPr>
-          <w:rFonts w:ascii="Lucida Sans" w:hAnsi="Lucida Sans"/>
-        </w:rPr>
-        <w:t xml:space="preserve">Selecione o sistema </w:t>
-      </w:r>
-      <w:r>
-        <w:rPr>
-          <w:rFonts w:ascii="Lucida Sans" w:hAnsi="Lucida Sans"/>
-        </w:rPr>
-        <w:t>operacional</w:t>
-      </w:r>
-      <w:r>
-        <w:rPr>
-          <w:rFonts w:ascii="Lucida Sans" w:hAnsi="Lucida Sans"/>
-        </w:rPr>
-        <w:t xml:space="preserve"> que voc</w:t>
-      </w:r>
-      <w:r>
-        <w:rPr>
-          <w:rFonts w:eastAsia="NSimSun" w:cs="Lucida Sans" w:ascii="Lucida Sans" w:hAnsi="Lucida Sans"/>
-          <w:color w:val="auto"/>
-          <w:kern w:val="2"/>
-          <w:sz w:val="24"/>
-          <w:szCs w:val="24"/>
-          <w:lang w:val="pt-BR" w:eastAsia="zh-CN" w:bidi="hi-IN"/>
-        </w:rPr>
-        <w:t xml:space="preserve">ê </w:t>
-      </w:r>
-      <w:r>
-        <w:rPr>
-          <w:rFonts w:eastAsia="NSimSun" w:cs="Lucida Sans" w:ascii="Lucida Sans" w:hAnsi="Lucida Sans"/>
-          <w:color w:val="auto"/>
-          <w:kern w:val="2"/>
-          <w:sz w:val="24"/>
-          <w:szCs w:val="24"/>
-          <w:lang w:val="pt-BR" w:eastAsia="zh-CN" w:bidi="hi-IN"/>
-        </w:rPr>
-        <w:t>está utilizando</w:t>
+        <w:t>ê está utilizando</w:t>
       </w:r>
       <w:r>
         <w:rPr>
@@ -3253,7 +3380,7 @@
                     </pic:cNvPicPr>
                   </pic:nvPicPr>
                   <pic:blipFill>
-                    <a:blip r:embed="rId11"/>
+                    <a:blip r:embed="rId15"/>
                     <a:stretch>
                       <a:fillRect/>
                     </a:stretch>
@@ -3714,14 +3841,7 @@
           <w:rFonts w:ascii="Lucida Sans" w:hAnsi="Lucida Sans"/>
           <w:color w:val="168253"/>
         </w:rPr>
-        <w:t>sudo dpkg -i nomedoarquivoquefoibaixado</w:t>
-      </w:r>
-      <w:r>
-        <w:rPr>
-          <w:rFonts w:ascii="Lucida Sans" w:hAnsi="Lucida Sans"/>
-          <w:color w:val="168253"/>
-        </w:rPr>
-        <w:t>Compass</w:t>
+        <w:t>sudo dpkg -i nomedoarquivoquefoibaixadoCompass</w:t>
       </w:r>
     </w:p>
     <w:p>
@@ -4776,7 +4896,7 @@
     <w:pPr>
       <w:widowControl/>
       <w:suppressAutoHyphens w:val="true"/>
-      <w:overflowPunct w:val="true"/>
+      <w:overflowPunct w:val="false"/>
       <w:bidi w:val="0"/>
       <w:spacing w:before="0" w:after="0"/>
       <w:jc w:val="left"/>
@@ -4790,8 +4910,8 @@
       <w:lang w:val="pt-BR" w:eastAsia="zh-CN" w:bidi="hi-IN"/>
     </w:rPr>
   </w:style>
-  <w:style w:type="character" w:styleId="LinkdaInternet">
-    <w:name w:val="Hyperlink"/>
+  <w:style w:type="character" w:styleId="LigaodeInternet">
+    <w:name w:val="Ligação de Internet"/>
     <w:rPr>
       <w:color w:val="000080"/>
       <w:u w:val="single"/>
@@ -4817,12 +4937,19 @@
     <w:qFormat/>
     <w:rPr/>
   </w:style>
-  <w:style w:type="character" w:styleId="Linkdainternetvisitado">
-    <w:name w:val="FollowedHyperlink"/>
+  <w:style w:type="character" w:styleId="LigaodeInternetvisitada">
+    <w:name w:val="Ligação de Internet visitada"/>
     <w:rPr>
       <w:color w:val="800000"/>
       <w:u w:val="single"/>
       <w:lang w:val="zxx" w:eastAsia="zxx" w:bidi="zxx"/>
+    </w:rPr>
+  </w:style>
+  <w:style w:type="character" w:styleId="Textoorigem">
+    <w:name w:val="Texto origem"/>
+    <w:qFormat/>
+    <w:rPr>
+      <w:rFonts w:ascii="Liberation Mono" w:hAnsi="Liberation Mono" w:eastAsia="Noto Sans Mono CJK SC" w:cs="Liberation Mono"/>
     </w:rPr>
   </w:style>
   <w:style w:type="paragraph" w:styleId="Ttulo">
@@ -4896,5 +5023,18 @@
       <w:szCs w:val="20"/>
     </w:rPr>
   </w:style>
+  <w:style w:type="paragraph" w:styleId="Textoprformatado1">
+    <w:name w:val="Texto pré-formatado"/>
+    <w:basedOn w:val="Normal"/>
+    <w:qFormat/>
+    <w:pPr>
+      <w:spacing w:before="0" w:after="0"/>
+    </w:pPr>
+    <w:rPr>
+      <w:rFonts w:ascii="Liberation Mono" w:hAnsi="Liberation Mono" w:eastAsia="Noto Sans Mono CJK SC" w:cs="Liberation Mono"/>
+      <w:sz w:val="20"/>
+      <w:szCs w:val="20"/>
+    </w:rPr>
+  </w:style>
 </w:styles>
 </file>
</xml_diff>

<commit_message>
Alteração da 1a e 2a Etapa
</commit_message>
<xml_diff>
--- a/1a Etapa/Tutoriais_De_Tecnologias.docx
+++ b/1a Etapa/Tutoriais_De_Tecnologias.docx
@@ -34,7 +34,11 @@
         </w:rPr>
       </w:pPr>
       <w:r>
-        <w:rPr/>
+        <w:rPr>
+          <w:rFonts w:ascii="Arial Black" w:hAnsi="Arial Black"/>
+          <w:sz w:val="30"/>
+          <w:szCs w:val="30"/>
+        </w:rPr>
       </w:r>
     </w:p>
     <w:p>
@@ -504,7 +508,7 @@
           <w:spacing w:val="0"/>
           <w:sz w:val="26"/>
         </w:rPr>
-        <w:t>ace</w:t>
+        <w:t>Ace</w:t>
       </w:r>
       <w:r>
         <w:rPr>
@@ -518,9 +522,9 @@
           <w:spacing w:val="0"/>
           <w:sz w:val="26"/>
         </w:rPr>
-        <w:t>sse o </w:t>
-      </w:r>
-      <w:hyperlink r:id="rId2" w:tgtFrame="_blank">
+        <w:t xml:space="preserve">sse este link </w:t>
+      </w:r>
+      <w:hyperlink r:id="rId2">
         <w:r>
           <w:rPr>
             <w:rStyle w:val="LigaodeInternet"/>
@@ -530,29 +534,13 @@
             <w:i w:val="false"/>
             <w:caps w:val="false"/>
             <w:smallCaps w:val="false"/>
-            <w:strike w:val="false"/>
-            <w:dstrike w:val="false"/>
             <w:color w:val="000000"/>
             <w:spacing w:val="0"/>
             <w:sz w:val="26"/>
-            <w:u w:val="none"/>
-            <w:effect w:val="none"/>
           </w:rPr>
-          <w:t>site oficial do Eclipse</w:t>
+          <w:t>https://www.eclipse.org/downloads/packages/installer</w:t>
         </w:r>
       </w:hyperlink>
-      <w:r>
-        <w:rPr>
-          <w:rFonts w:ascii="Lucida Sans" w:hAnsi="Lucida Sans"/>
-          <w:b w:val="false"/>
-          <w:bCs w:val="false"/>
-          <w:caps w:val="false"/>
-          <w:smallCaps w:val="false"/>
-          <w:color w:val="000000"/>
-          <w:spacing w:val="0"/>
-        </w:rPr>
-        <w:t> </w:t>
-      </w:r>
       <w:r>
         <w:rPr>
           <w:rFonts w:ascii="Lucida Sans" w:hAnsi="Lucida Sans"/>
@@ -565,8 +553,208 @@
           <w:spacing w:val="0"/>
           <w:sz w:val="26"/>
         </w:rPr>
-        <w:t>para </w:t>
-      </w:r>
+        <w:t>:</w:t>
+      </w:r>
+    </w:p>
+    <w:p>
+      <w:pPr>
+        <w:pStyle w:val="Normal"/>
+        <w:bidi w:val="0"/>
+        <w:jc w:val="left"/>
+        <w:rPr>
+          <w:rFonts w:ascii="Lucida Sans" w:hAnsi="Lucida Sans"/>
+        </w:rPr>
+      </w:pPr>
+      <w:r>
+        <w:rPr>
+          <w:rFonts w:ascii="Lucida Sans" w:hAnsi="Lucida Sans"/>
+        </w:rPr>
+      </w:r>
+    </w:p>
+    <w:p>
+      <w:pPr>
+        <w:pStyle w:val="Normal"/>
+        <w:bidi w:val="0"/>
+        <w:jc w:val="left"/>
+        <w:rPr>
+          <w:rFonts w:ascii="Lucida Sans" w:hAnsi="Lucida Sans"/>
+        </w:rPr>
+      </w:pPr>
+      <w:r>
+        <w:rPr>
+          <w:rFonts w:ascii="Lucida Sans" w:hAnsi="Lucida Sans"/>
+        </w:rPr>
+      </w:r>
+    </w:p>
+    <w:p>
+      <w:pPr>
+        <w:pStyle w:val="Normal"/>
+        <w:bidi w:val="0"/>
+        <w:jc w:val="left"/>
+        <w:rPr>
+          <w:rFonts w:ascii="Lucida Sans" w:hAnsi="Lucida Sans"/>
+        </w:rPr>
+      </w:pPr>
+      <w:r>
+        <w:drawing>
+          <wp:anchor behindDoc="0" distT="0" distB="0" distL="0" distR="0" simplePos="0" locked="0" layoutInCell="0" allowOverlap="1" relativeHeight="5">
+            <wp:simplePos x="0" y="0"/>
+            <wp:positionH relativeFrom="column">
+              <wp:align>center</wp:align>
+            </wp:positionH>
+            <wp:positionV relativeFrom="paragraph">
+              <wp:posOffset>635</wp:posOffset>
+            </wp:positionV>
+            <wp:extent cx="6120130" cy="2195830"/>
+            <wp:effectExtent l="0" t="0" r="0" b="0"/>
+            <wp:wrapSquare wrapText="largest"/>
+            <wp:docPr id="1" name="Imagem1" descr=""/>
+            <wp:cNvGraphicFramePr>
+              <a:graphicFrameLocks xmlns:a="http://schemas.openxmlformats.org/drawingml/2006/main" noChangeAspect="1"/>
+            </wp:cNvGraphicFramePr>
+            <a:graphic xmlns:a="http://schemas.openxmlformats.org/drawingml/2006/main">
+              <a:graphicData uri="http://schemas.openxmlformats.org/drawingml/2006/picture">
+                <pic:pic xmlns:pic="http://schemas.openxmlformats.org/drawingml/2006/picture">
+                  <pic:nvPicPr>
+                    <pic:cNvPr id="1" name="Imagem1" descr=""/>
+                    <pic:cNvPicPr>
+                      <a:picLocks noChangeAspect="1" noChangeArrowheads="1"/>
+                    </pic:cNvPicPr>
+                  </pic:nvPicPr>
+                  <pic:blipFill>
+                    <a:blip r:embed="rId3"/>
+                    <a:stretch>
+                      <a:fillRect/>
+                    </a:stretch>
+                  </pic:blipFill>
+                  <pic:spPr bwMode="auto">
+                    <a:xfrm>
+                      <a:off x="0" y="0"/>
+                      <a:ext cx="6120130" cy="2195830"/>
+                    </a:xfrm>
+                    <a:prstGeom prst="rect">
+                      <a:avLst/>
+                    </a:prstGeom>
+                  </pic:spPr>
+                </pic:pic>
+              </a:graphicData>
+            </a:graphic>
+          </wp:anchor>
+        </w:drawing>
+      </w:r>
+      <w:r>
+        <w:rPr>
+          <w:rFonts w:ascii="Lucida Sans" w:hAnsi="Lucida Sans"/>
+          <w:b w:val="false"/>
+          <w:bCs w:val="false"/>
+          <w:i w:val="false"/>
+          <w:caps w:val="false"/>
+          <w:smallCaps w:val="false"/>
+          <w:color w:val="000000"/>
+          <w:spacing w:val="0"/>
+          <w:sz w:val="26"/>
+        </w:rPr>
+        <w:tab/>
+      </w:r>
+    </w:p>
+    <w:p>
+      <w:pPr>
+        <w:pStyle w:val="Normal"/>
+        <w:numPr>
+          <w:ilvl w:val="0"/>
+          <w:numId w:val="0"/>
+        </w:numPr>
+        <w:bidi w:val="0"/>
+        <w:ind w:left="720" w:hanging="0"/>
+        <w:jc w:val="left"/>
+        <w:rPr>
+          <w:rFonts w:ascii="Lucida Sans" w:hAnsi="Lucida Sans"/>
+        </w:rPr>
+      </w:pPr>
+      <w:r>
+        <w:rPr>
+          <w:rFonts w:ascii="Lucida Sans" w:hAnsi="Lucida Sans"/>
+        </w:rPr>
+      </w:r>
+    </w:p>
+    <w:p>
+      <w:pPr>
+        <w:pStyle w:val="Normal"/>
+        <w:numPr>
+          <w:ilvl w:val="0"/>
+          <w:numId w:val="3"/>
+        </w:numPr>
+        <w:bidi w:val="0"/>
+        <w:jc w:val="left"/>
+        <w:rPr>
+          <w:rFonts w:ascii="Lucida Sans" w:hAnsi="Lucida Sans"/>
+        </w:rPr>
+      </w:pPr>
+      <w:r>
+        <w:rPr>
+          <w:rFonts w:ascii="Lucida Sans" w:hAnsi="Lucida Sans"/>
+          <w:b w:val="false"/>
+          <w:bCs w:val="false"/>
+          <w:i w:val="false"/>
+          <w:caps w:val="false"/>
+          <w:smallCaps w:val="false"/>
+          <w:color w:val="000000"/>
+          <w:spacing w:val="0"/>
+          <w:sz w:val="26"/>
+        </w:rPr>
+        <w:t>Selecione a vers</w:t>
+      </w:r>
+      <w:r>
+        <w:rPr>
+          <w:rFonts w:eastAsia="NSimSun" w:cs="Lucida Sans" w:ascii="Lucida Sans" w:hAnsi="Lucida Sans"/>
+          <w:b w:val="false"/>
+          <w:bCs w:val="false"/>
+          <w:i w:val="false"/>
+          <w:caps w:val="false"/>
+          <w:smallCaps w:val="false"/>
+          <w:color w:val="000000"/>
+          <w:spacing w:val="0"/>
+          <w:kern w:val="2"/>
+          <w:sz w:val="26"/>
+          <w:szCs w:val="24"/>
+          <w:lang w:val="pt-BR" w:eastAsia="zh-CN" w:bidi="hi-IN"/>
+        </w:rPr>
+        <w:t>ão para linux X86_64</w:t>
+      </w:r>
+    </w:p>
+    <w:p>
+      <w:pPr>
+        <w:pStyle w:val="Normal"/>
+        <w:numPr>
+          <w:ilvl w:val="0"/>
+          <w:numId w:val="0"/>
+        </w:numPr>
+        <w:bidi w:val="0"/>
+        <w:ind w:left="720" w:hanging="0"/>
+        <w:jc w:val="left"/>
+        <w:rPr>
+          <w:rFonts w:ascii="Lucida Sans" w:hAnsi="Lucida Sans"/>
+        </w:rPr>
+      </w:pPr>
+      <w:r>
+        <w:rPr>
+          <w:rFonts w:ascii="Lucida Sans" w:hAnsi="Lucida Sans"/>
+        </w:rPr>
+      </w:r>
+    </w:p>
+    <w:p>
+      <w:pPr>
+        <w:pStyle w:val="Normal"/>
+        <w:numPr>
+          <w:ilvl w:val="0"/>
+          <w:numId w:val="3"/>
+        </w:numPr>
+        <w:bidi w:val="0"/>
+        <w:jc w:val="left"/>
+        <w:rPr>
+          <w:rFonts w:ascii="Lucida Sans" w:hAnsi="Lucida Sans"/>
+        </w:rPr>
+      </w:pPr>
       <w:r>
         <w:rPr>
           <w:rFonts w:ascii="Lucida Sans" w:hAnsi="Lucida Sans"/>
@@ -578,35 +766,41 @@
           <w:spacing w:val="0"/>
           <w:sz w:val="26"/>
         </w:rPr>
-        <w:t>baixar a versão mais recente</w:t>
-      </w:r>
-      <w:r>
-        <w:rPr>
-          <w:rFonts w:ascii="Lucida Sans" w:hAnsi="Lucida Sans"/>
-          <w:caps w:val="false"/>
-          <w:smallCaps w:val="false"/>
-          <w:color w:val="000000"/>
-          <w:spacing w:val="0"/>
-        </w:rPr>
-        <w:t> </w:t>
-      </w:r>
-      <w:r>
-        <w:rPr>
+        <w:t>Após, abra um terminal e "entre" na pasta onde baixou o Eclipse. Basta executar o comando a seguir:</w:t>
+      </w:r>
+    </w:p>
+    <w:p>
+      <w:pPr>
+        <w:pStyle w:val="Textoprformatado"/>
+        <w:numPr>
+          <w:ilvl w:val="0"/>
+          <w:numId w:val="0"/>
+        </w:numPr>
+        <w:bidi w:val="0"/>
+        <w:ind w:left="1080" w:hanging="0"/>
+        <w:jc w:val="left"/>
+        <w:rPr>
+          <w:rFonts w:ascii="Lucida Sans" w:hAnsi="Lucida Sans"/>
+        </w:rPr>
+      </w:pPr>
+      <w:r>
+        <w:rPr>
+          <w:rStyle w:val="Cdigofonte"/>
           <w:rFonts w:ascii="Lucida Sans" w:hAnsi="Lucida Sans"/>
           <w:b w:val="false"/>
           <w:i w:val="false"/>
           <w:caps w:val="false"/>
           <w:smallCaps w:val="false"/>
-          <w:color w:val="000000"/>
+          <w:color w:val="168253"/>
           <w:spacing w:val="0"/>
           <w:sz w:val="26"/>
         </w:rPr>
-        <w:t>do mesmo.</w:t>
-      </w:r>
-    </w:p>
-    <w:p>
-      <w:pPr>
-        <w:pStyle w:val="Normal"/>
+        <w:t>cd $HOME/Downloads</w:t>
+      </w:r>
+    </w:p>
+    <w:p>
+      <w:pPr>
+        <w:pStyle w:val="Textoprformatado"/>
         <w:numPr>
           <w:ilvl w:val="0"/>
           <w:numId w:val="3"/>
@@ -637,76 +831,36 @@
           <w:spacing w:val="0"/>
           <w:sz w:val="26"/>
         </w:rPr>
-        <w:t>E clique no link da versão para Linux referente à arquitetura do seu sistema.</w:t>
-      </w:r>
-    </w:p>
-    <w:p>
-      <w:pPr>
-        <w:pStyle w:val="Normal"/>
-        <w:numPr>
-          <w:ilvl w:val="0"/>
-          <w:numId w:val="3"/>
-        </w:numPr>
-        <w:bidi w:val="0"/>
-        <w:jc w:val="left"/>
-        <w:rPr>
-          <w:rFonts w:ascii="Lucida Sans" w:hAnsi="Lucida Sans"/>
-        </w:rPr>
-      </w:pPr>
-      <w:r>
-        <w:rPr>
+        <w:t>Extraia o arquivo .tar.gz e "entre" na pasta resultante com:</w:t>
+      </w:r>
+    </w:p>
+    <w:p>
+      <w:pPr>
+        <w:pStyle w:val="Textoprformatado"/>
+        <w:numPr>
+          <w:ilvl w:val="0"/>
+          <w:numId w:val="0"/>
+        </w:numPr>
+        <w:bidi w:val="0"/>
+        <w:ind w:left="1080" w:hanging="0"/>
+        <w:jc w:val="left"/>
+        <w:rPr>
+          <w:rFonts w:ascii="Lucida Sans" w:hAnsi="Lucida Sans"/>
+        </w:rPr>
+      </w:pPr>
+      <w:r>
+        <w:rPr>
+          <w:rStyle w:val="Cdigofonte"/>
           <w:rFonts w:ascii="Lucida Sans" w:hAnsi="Lucida Sans"/>
           <w:b w:val="false"/>
           <w:i w:val="false"/>
           <w:caps w:val="false"/>
           <w:smallCaps w:val="false"/>
-          <w:color w:val="000000"/>
+          <w:color w:val="168253"/>
           <w:spacing w:val="0"/>
           <w:sz w:val="26"/>
         </w:rPr>
-        <w:t> </w:t>
-      </w:r>
-      <w:r>
-        <w:rPr>
-          <w:rFonts w:ascii="Lucida Sans" w:hAnsi="Lucida Sans"/>
-          <w:b w:val="false"/>
-          <w:i w:val="false"/>
-          <w:caps w:val="false"/>
-          <w:smallCaps w:val="false"/>
-          <w:color w:val="000000"/>
-          <w:spacing w:val="0"/>
-          <w:sz w:val="26"/>
-        </w:rPr>
-        <w:t>Após, abra um terminal e "entre" na pasta onde baixou o Eclipse. Basta executar o comando a seguir:</w:t>
-      </w:r>
-    </w:p>
-    <w:p>
-      <w:pPr>
-        <w:pStyle w:val="Textoprformatado"/>
-        <w:numPr>
-          <w:ilvl w:val="0"/>
-          <w:numId w:val="0"/>
-        </w:numPr>
-        <w:bidi w:val="0"/>
-        <w:ind w:left="1080" w:hanging="0"/>
-        <w:jc w:val="left"/>
-        <w:rPr>
-          <w:rFonts w:ascii="Lucida Sans" w:hAnsi="Lucida Sans"/>
-        </w:rPr>
-      </w:pPr>
-      <w:r>
-        <w:rPr>
-          <w:rStyle w:val="Cdigofonte"/>
-          <w:rFonts w:ascii="Lucida Sans" w:hAnsi="Lucida Sans"/>
-          <w:b w:val="false"/>
-          <w:i w:val="false"/>
-          <w:caps w:val="false"/>
-          <w:smallCaps w:val="false"/>
-          <w:color w:val="168253"/>
-          <w:spacing w:val="0"/>
-          <w:sz w:val="26"/>
-        </w:rPr>
-        <w:t>cd $HOME/Downloads</w:t>
+        <w:t>tar -xvf eclipse-inst-jre-*.tar.gz &amp;&amp; cd eclipse-installer/</w:t>
       </w:r>
     </w:p>
     <w:p>
@@ -742,7 +896,7 @@
           <w:spacing w:val="0"/>
           <w:sz w:val="26"/>
         </w:rPr>
-        <w:t>Extraia o arquivo .tar.gz e "entre" na pasta resultante com:</w:t>
+        <w:t>E execute o instalador do Eclipse com o comando:</w:t>
       </w:r>
     </w:p>
     <w:p>
@@ -771,7 +925,7 @@
           <w:spacing w:val="0"/>
           <w:sz w:val="26"/>
         </w:rPr>
-        <w:t>tar -xvf eclipse-inst-jre-*.tar.gz &amp;&amp; cd eclipse-installer/</w:t>
+        <w:t>./eclipse-inst</w:t>
       </w:r>
     </w:p>
     <w:p>
@@ -807,36 +961,36 @@
           <w:spacing w:val="0"/>
           <w:sz w:val="26"/>
         </w:rPr>
-        <w:t>E execute o instalador do Eclipse com o comando:</w:t>
-      </w:r>
-    </w:p>
-    <w:p>
-      <w:pPr>
-        <w:pStyle w:val="Textoprformatado"/>
-        <w:numPr>
-          <w:ilvl w:val="0"/>
-          <w:numId w:val="0"/>
-        </w:numPr>
-        <w:bidi w:val="0"/>
-        <w:ind w:left="1080" w:hanging="0"/>
-        <w:jc w:val="left"/>
-        <w:rPr>
-          <w:rFonts w:ascii="Lucida Sans" w:hAnsi="Lucida Sans"/>
-        </w:rPr>
-      </w:pPr>
-      <w:r>
-        <w:rPr>
-          <w:rStyle w:val="Cdigofonte"/>
-          <w:rFonts w:ascii="Lucida Sans" w:hAnsi="Lucida Sans"/>
+        <w:t>Na tela principal do instalador, selecione a vers</w:t>
+      </w:r>
+      <w:r>
+        <w:rPr>
+          <w:rFonts w:eastAsia="NSimSun" w:cs="Liberation Mono" w:ascii="Lucida Sans" w:hAnsi="Lucida Sans"/>
           <w:b w:val="false"/>
           <w:i w:val="false"/>
           <w:caps w:val="false"/>
           <w:smallCaps w:val="false"/>
-          <w:color w:val="168253"/>
+          <w:color w:val="000000"/>
+          <w:spacing w:val="0"/>
+          <w:kern w:val="2"/>
+          <w:sz w:val="26"/>
+          <w:szCs w:val="20"/>
+          <w:lang w:val="pt-BR" w:eastAsia="zh-CN" w:bidi="hi-IN"/>
+        </w:rPr>
+        <w:t>ão Eclipse IDE for Java EE Developers</w:t>
+      </w:r>
+      <w:r>
+        <w:rPr>
+          <w:rFonts w:ascii="Lucida Sans" w:hAnsi="Lucida Sans"/>
+          <w:b w:val="false"/>
+          <w:i w:val="false"/>
+          <w:caps w:val="false"/>
+          <w:smallCaps w:val="false"/>
+          <w:color w:val="000000"/>
           <w:spacing w:val="0"/>
           <w:sz w:val="26"/>
         </w:rPr>
-        <w:t>./eclipse-inst</w:t>
+        <w:t>.</w:t>
       </w:r>
     </w:p>
     <w:p>
@@ -844,9 +998,10 @@
         <w:pStyle w:val="Textoprformatado"/>
         <w:numPr>
           <w:ilvl w:val="0"/>
-          <w:numId w:val="3"/>
-        </w:numPr>
-        <w:bidi w:val="0"/>
+          <w:numId w:val="0"/>
+        </w:numPr>
+        <w:bidi w:val="0"/>
+        <w:ind w:left="720" w:hanging="0"/>
         <w:jc w:val="left"/>
         <w:rPr>
           <w:rFonts w:ascii="Lucida Sans" w:hAnsi="Lucida Sans"/>
@@ -872,595 +1027,19 @@
           <w:spacing w:val="0"/>
           <w:sz w:val="26"/>
         </w:rPr>
-        <w:t>Na tela principal do instalador, selecione o pacote referente à linguagem de programação que deseja utilizar.</w:t>
-      </w:r>
-    </w:p>
-    <w:p>
-      <w:pPr>
-        <w:pStyle w:val="Textoprformatado"/>
-        <w:numPr>
-          <w:ilvl w:val="0"/>
-          <w:numId w:val="3"/>
-        </w:numPr>
-        <w:bidi w:val="0"/>
-        <w:jc w:val="left"/>
-        <w:rPr>
-          <w:rFonts w:ascii="Lucida Sans" w:hAnsi="Lucida Sans"/>
-          <w:b w:val="false"/>
-          <w:b w:val="false"/>
-          <w:i w:val="false"/>
-          <w:i w:val="false"/>
-          <w:caps w:val="false"/>
-          <w:smallCaps w:val="false"/>
-          <w:color w:val="000000"/>
-          <w:spacing w:val="0"/>
-          <w:sz w:val="26"/>
-        </w:rPr>
-      </w:pPr>
-      <w:r>
-        <w:rPr>
-          <w:rFonts w:ascii="Lucida Sans" w:hAnsi="Lucida Sans"/>
-          <w:b w:val="false"/>
-          <w:i w:val="false"/>
-          <w:caps w:val="false"/>
-          <w:smallCaps w:val="false"/>
-          <w:color w:val="000000"/>
-          <w:spacing w:val="0"/>
-          <w:sz w:val="26"/>
-        </w:rPr>
-        <w:t>Após, você poderá selecionar a versão do Eclipse a ser instalada, selecionar a versão do Java a ser utilizada pelo Eclipse e a pasta de instalação do mesmo.</w:t>
-      </w:r>
-    </w:p>
-    <w:p>
-      <w:pPr>
-        <w:pStyle w:val="Textoprformatado"/>
-        <w:numPr>
-          <w:ilvl w:val="0"/>
-          <w:numId w:val="3"/>
-        </w:numPr>
-        <w:bidi w:val="0"/>
-        <w:jc w:val="left"/>
-        <w:rPr>
-          <w:rFonts w:ascii="Lucida Sans" w:hAnsi="Lucida Sans"/>
-        </w:rPr>
-      </w:pPr>
-      <w:r>
-        <w:rPr>
-          <w:rFonts w:ascii="Lucida Sans" w:hAnsi="Lucida Sans"/>
-          <w:b w:val="false"/>
-          <w:i w:val="false"/>
-          <w:caps w:val="false"/>
-          <w:smallCaps w:val="false"/>
-          <w:color w:val="000000"/>
-          <w:spacing w:val="0"/>
-          <w:sz w:val="26"/>
-        </w:rPr>
-        <w:t>Feito isso, clique no botão "Install" e aceite o Termo de Acordo do Usuário.</w:t>
-      </w:r>
-    </w:p>
-    <w:p>
-      <w:pPr>
-        <w:pStyle w:val="Textoprformatado"/>
-        <w:numPr>
-          <w:ilvl w:val="0"/>
-          <w:numId w:val="3"/>
-        </w:numPr>
-        <w:bidi w:val="0"/>
-        <w:jc w:val="left"/>
-        <w:rPr>
-          <w:rFonts w:ascii="Lucida Sans" w:hAnsi="Lucida Sans"/>
-          <w:b w:val="false"/>
-          <w:b w:val="false"/>
-          <w:i w:val="false"/>
-          <w:i w:val="false"/>
-          <w:caps w:val="false"/>
-          <w:smallCaps w:val="false"/>
-          <w:color w:val="000000"/>
-          <w:spacing w:val="0"/>
-          <w:sz w:val="26"/>
-        </w:rPr>
-      </w:pPr>
-      <w:r>
-        <w:rPr>
-          <w:rFonts w:ascii="Lucida Sans" w:hAnsi="Lucida Sans"/>
-          <w:b w:val="false"/>
-          <w:i w:val="false"/>
-          <w:caps w:val="false"/>
-          <w:smallCaps w:val="false"/>
-          <w:color w:val="000000"/>
-          <w:spacing w:val="0"/>
-          <w:sz w:val="26"/>
-        </w:rPr>
-        <w:t>Na primeira inicialização do Eclipse será exibida uma janela onde você deverá definir a pasta onde salvar os seus projetos e configurações. Escolha suas configurações e a sua “pasta favorita”.</w:t>
-      </w:r>
-    </w:p>
-    <w:p>
-      <w:pPr>
-        <w:pStyle w:val="Textoprformatado"/>
-        <w:numPr>
-          <w:ilvl w:val="0"/>
-          <w:numId w:val="3"/>
-        </w:numPr>
-        <w:bidi w:val="0"/>
-        <w:jc w:val="left"/>
-        <w:rPr/>
-      </w:pPr>
-      <w:r>
-        <w:rPr>
-          <w:rFonts w:ascii="Lucida Sans" w:hAnsi="Lucida Sans"/>
-          <w:b w:val="false"/>
-          <w:i w:val="false"/>
-          <w:caps w:val="false"/>
-          <w:smallCaps w:val="false"/>
-          <w:color w:val="000000"/>
-          <w:spacing w:val="0"/>
-          <w:sz w:val="26"/>
-        </w:rPr>
-        <w:t>Feito isso, clique no botão "Launch" e a instalação estará finalizada.</w:t>
-      </w:r>
-      <w:r>
-        <w:rPr>
-          <w:rFonts w:ascii="Roboto;sans-serif" w:hAnsi="Roboto;sans-serif"/>
-          <w:b w:val="false"/>
-          <w:i w:val="false"/>
-          <w:caps w:val="false"/>
-          <w:smallCaps w:val="false"/>
-          <w:color w:val="000000"/>
-          <w:spacing w:val="0"/>
-          <w:sz w:val="26"/>
-        </w:rPr>
-        <w:br/>
-      </w:r>
-    </w:p>
-    <w:p>
-      <w:pPr>
-        <w:pStyle w:val="Normal"/>
-        <w:bidi w:val="0"/>
-        <w:jc w:val="left"/>
-        <w:rPr>
-          <w:rFonts w:ascii="Lucida Sans" w:hAnsi="Lucida Sans"/>
-        </w:rPr>
-      </w:pPr>
-      <w:r>
-        <w:rPr/>
-      </w:r>
-    </w:p>
-    <w:p>
-      <w:pPr>
-        <w:pStyle w:val="Normal"/>
-        <w:bidi w:val="0"/>
-        <w:jc w:val="left"/>
-        <w:rPr>
-          <w:rFonts w:ascii="Lucida Sans" w:hAnsi="Lucida Sans"/>
-        </w:rPr>
-      </w:pPr>
-      <w:r>
-        <w:rPr>
-          <w:rFonts w:ascii="Lucida Sans" w:hAnsi="Lucida Sans"/>
-        </w:rPr>
-      </w:r>
-    </w:p>
-    <w:p>
-      <w:pPr>
-        <w:pStyle w:val="Normal"/>
-        <w:bidi w:val="0"/>
-        <w:jc w:val="left"/>
-        <w:rPr>
-          <w:rFonts w:ascii="Arial Black" w:hAnsi="Arial Black"/>
-          <w:color w:val="55308D"/>
-        </w:rPr>
-      </w:pPr>
-      <w:r>
-        <w:rPr>
-          <w:rFonts w:ascii="Arial Black" w:hAnsi="Arial Black"/>
-          <w:color w:val="55308D"/>
-        </w:rPr>
-        <w:t xml:space="preserve">Instalar Node </w:t>
-      </w:r>
-    </w:p>
-    <w:p>
-      <w:pPr>
-        <w:pStyle w:val="Normal"/>
-        <w:numPr>
-          <w:ilvl w:val="0"/>
-          <w:numId w:val="5"/>
-        </w:numPr>
-        <w:bidi w:val="0"/>
-        <w:jc w:val="left"/>
-        <w:rPr>
-          <w:rFonts w:ascii="Lucida Sans" w:hAnsi="Lucida Sans"/>
-        </w:rPr>
-      </w:pPr>
-      <w:r>
-        <w:rPr>
-          <w:rFonts w:ascii="Lucida Sans" w:hAnsi="Lucida Sans"/>
-        </w:rPr>
-        <w:t>Abra o terminal, pressionando Ctrl+Alt+T</w:t>
-      </w:r>
-    </w:p>
-    <w:p>
-      <w:pPr>
-        <w:pStyle w:val="Normal"/>
-        <w:numPr>
-          <w:ilvl w:val="0"/>
-          <w:numId w:val="5"/>
-        </w:numPr>
-        <w:bidi w:val="0"/>
-        <w:jc w:val="left"/>
-        <w:rPr>
-          <w:rFonts w:ascii="Lucida Sans" w:hAnsi="Lucida Sans"/>
-        </w:rPr>
-      </w:pPr>
-      <w:r>
-        <w:rPr>
-          <w:rFonts w:ascii="Lucida Sans" w:hAnsi="Lucida Sans"/>
-        </w:rPr>
-        <w:t xml:space="preserve">Digite o comando para instalar o curl :  </w:t>
-      </w:r>
-    </w:p>
-    <w:p>
-      <w:pPr>
-        <w:pStyle w:val="Normal"/>
-        <w:numPr>
-          <w:ilvl w:val="0"/>
-          <w:numId w:val="0"/>
-        </w:numPr>
-        <w:bidi w:val="0"/>
-        <w:ind w:left="1440" w:hanging="0"/>
-        <w:jc w:val="left"/>
-        <w:rPr>
-          <w:rFonts w:ascii="Lucida Sans" w:hAnsi="Lucida Sans"/>
-          <w:color w:val="168253"/>
-        </w:rPr>
-      </w:pPr>
-      <w:bookmarkStart w:id="0" w:name="__DdeLink__155_2043519821"/>
-      <w:r>
-        <w:rPr>
-          <w:rFonts w:ascii="Lucida Sans" w:hAnsi="Lucida Sans"/>
-          <w:color w:val="168253"/>
-        </w:rPr>
-        <w:t>sudo apt-get install curl</w:t>
-      </w:r>
-      <w:bookmarkEnd w:id="0"/>
-    </w:p>
-    <w:p>
-      <w:pPr>
-        <w:pStyle w:val="Normal"/>
-        <w:numPr>
-          <w:ilvl w:val="0"/>
-          <w:numId w:val="5"/>
-        </w:numPr>
-        <w:bidi w:val="0"/>
-        <w:jc w:val="left"/>
-        <w:rPr>
-          <w:rFonts w:ascii="Lucida Sans" w:hAnsi="Lucida Sans"/>
-        </w:rPr>
-      </w:pPr>
-      <w:r>
-        <w:rPr>
-          <w:rFonts w:ascii="Lucida Sans" w:hAnsi="Lucida Sans"/>
-        </w:rPr>
-        <w:t>Execute o script para intalar o volta(ap</w:t>
-      </w:r>
-      <w:r>
-        <w:rPr>
-          <w:rFonts w:eastAsia="NSimSun" w:cs="Lucida Sans" w:ascii="Lucida Sans" w:hAnsi="Lucida Sans"/>
-          <w:color w:val="auto"/>
-          <w:kern w:val="2"/>
-          <w:sz w:val="24"/>
-          <w:szCs w:val="24"/>
-          <w:lang w:val="pt-BR" w:eastAsia="zh-CN" w:bidi="hi-IN"/>
-        </w:rPr>
-        <w:t>ós a instalação feche e abra um novo terminal</w:t>
-      </w:r>
-      <w:r>
-        <w:rPr>
-          <w:rFonts w:ascii="Lucida Sans" w:hAnsi="Lucida Sans"/>
-        </w:rPr>
-        <w:t>):</w:t>
-      </w:r>
-    </w:p>
-    <w:p>
-      <w:pPr>
-        <w:pStyle w:val="Normal"/>
-        <w:bidi w:val="0"/>
-        <w:jc w:val="left"/>
-        <w:rPr>
-          <w:rFonts w:ascii="Lucida Sans" w:hAnsi="Lucida Sans"/>
-        </w:rPr>
-      </w:pPr>
-      <w:r>
-        <w:rPr>
-          <w:rFonts w:ascii="Lucida Sans" w:hAnsi="Lucida Sans"/>
-        </w:rPr>
-      </w:r>
-    </w:p>
-    <w:p>
-      <w:pPr>
-        <w:pStyle w:val="Normal"/>
-        <w:bidi w:val="0"/>
-        <w:jc w:val="left"/>
-        <w:rPr>
-          <w:rFonts w:ascii="Lucida Sans" w:hAnsi="Lucida Sans"/>
-        </w:rPr>
-      </w:pPr>
-      <w:r>
-        <w:rPr/>
-        <w:tab/>
-        <w:tab/>
-      </w:r>
-      <w:r>
-        <w:rPr>
-          <w:rFonts w:ascii="Lucida Sans" w:hAnsi="Lucida Sans"/>
-          <w:color w:val="168253"/>
-        </w:rPr>
-        <w:t>sudo curl https://get.volta.sh | bash</w:t>
-      </w:r>
-    </w:p>
-    <w:p>
-      <w:pPr>
-        <w:pStyle w:val="Normal"/>
-        <w:numPr>
-          <w:ilvl w:val="0"/>
-          <w:numId w:val="0"/>
-        </w:numPr>
-        <w:bidi w:val="0"/>
-        <w:ind w:left="0" w:hanging="0"/>
-        <w:jc w:val="left"/>
-        <w:rPr/>
-      </w:pPr>
-      <w:r>
-        <w:rPr>
-          <w:rFonts w:ascii="Lucida Sans" w:hAnsi="Lucida Sans"/>
-        </w:rPr>
-        <w:t xml:space="preserve"> </w:t>
-      </w:r>
-      <w:r>
-        <w:rPr>
-          <w:rFonts w:ascii="Lucida Sans" w:hAnsi="Lucida Sans"/>
-        </w:rPr>
-        <w:tab/>
-      </w:r>
-    </w:p>
-    <w:p>
-      <w:pPr>
-        <w:pStyle w:val="Normal"/>
-        <w:numPr>
-          <w:ilvl w:val="0"/>
-          <w:numId w:val="5"/>
-        </w:numPr>
-        <w:bidi w:val="0"/>
-        <w:jc w:val="left"/>
-        <w:rPr>
-          <w:rFonts w:ascii="Lucida Sans" w:hAnsi="Lucida Sans"/>
-        </w:rPr>
-      </w:pPr>
-      <w:r>
-        <w:rPr>
-          <w:rFonts w:ascii="Lucida Sans" w:hAnsi="Lucida Sans"/>
-        </w:rPr>
-        <w:t>Digite o comando para instalar o node:</w:t>
-      </w:r>
-    </w:p>
-    <w:p>
-      <w:pPr>
-        <w:pStyle w:val="Normal"/>
-        <w:numPr>
-          <w:ilvl w:val="0"/>
-          <w:numId w:val="0"/>
-        </w:numPr>
-        <w:bidi w:val="0"/>
-        <w:ind w:left="1440" w:hanging="0"/>
-        <w:jc w:val="left"/>
-        <w:rPr>
-          <w:rFonts w:ascii="Lucida Sans" w:hAnsi="Lucida Sans"/>
-          <w:color w:val="168253"/>
-        </w:rPr>
-      </w:pPr>
-      <w:bookmarkStart w:id="1" w:name="__DdeLink__157_2043519821"/>
-      <w:bookmarkStart w:id="2" w:name="__DdeLink__160_2043519821"/>
-      <w:r>
-        <w:rPr>
-          <w:rFonts w:ascii="Lucida Sans" w:hAnsi="Lucida Sans"/>
-          <w:color w:val="168253"/>
-        </w:rPr>
-        <w:t>volta install node@18.17.1</w:t>
-      </w:r>
-      <w:bookmarkEnd w:id="1"/>
-      <w:bookmarkEnd w:id="2"/>
-    </w:p>
-    <w:p>
-      <w:pPr>
-        <w:pStyle w:val="Normal"/>
-        <w:numPr>
-          <w:ilvl w:val="0"/>
-          <w:numId w:val="0"/>
-        </w:numPr>
-        <w:bidi w:val="0"/>
-        <w:ind w:left="0" w:hanging="0"/>
-        <w:jc w:val="left"/>
-        <w:rPr>
-          <w:rFonts w:ascii="Lucida Sans" w:hAnsi="Lucida Sans"/>
-        </w:rPr>
-      </w:pPr>
-      <w:r>
-        <w:rPr>
-          <w:rFonts w:ascii="Lucida Sans" w:hAnsi="Lucida Sans"/>
-        </w:rPr>
-      </w:r>
-    </w:p>
-    <w:p>
-      <w:pPr>
-        <w:pStyle w:val="Normal"/>
-        <w:bidi w:val="0"/>
-        <w:jc w:val="left"/>
-        <w:rPr>
-          <w:rFonts w:ascii="Arial Black" w:hAnsi="Arial Black"/>
-          <w:color w:val="55308D"/>
-        </w:rPr>
-      </w:pPr>
-      <w:r>
-        <w:rPr/>
-      </w:r>
-    </w:p>
-    <w:p>
-      <w:pPr>
-        <w:pStyle w:val="Normal"/>
-        <w:bidi w:val="0"/>
-        <w:jc w:val="left"/>
-        <w:rPr>
-          <w:rFonts w:ascii="Lucida Sans" w:hAnsi="Lucida Sans"/>
-        </w:rPr>
-      </w:pPr>
-      <w:r>
-        <w:rPr>
-          <w:rFonts w:ascii="Lucida Sans" w:hAnsi="Lucida Sans"/>
-        </w:rPr>
-      </w:r>
-    </w:p>
-    <w:p>
-      <w:pPr>
-        <w:pStyle w:val="Normal"/>
-        <w:bidi w:val="0"/>
-        <w:jc w:val="left"/>
-        <w:rPr/>
-      </w:pPr>
-      <w:r>
-        <w:rPr>
-          <w:rFonts w:ascii="Arial Black" w:hAnsi="Arial Black"/>
-          <w:color w:val="55308D"/>
-        </w:rPr>
-        <w:t>Instalar MongoDB</w:t>
-      </w:r>
-    </w:p>
-    <w:p>
-      <w:pPr>
-        <w:pStyle w:val="Normal"/>
-        <w:bidi w:val="0"/>
-        <w:jc w:val="left"/>
-        <w:rPr>
-          <w:rFonts w:ascii="Lucida Sans" w:hAnsi="Lucida Sans"/>
-        </w:rPr>
-      </w:pPr>
-      <w:r>
-        <w:rPr>
-          <w:rFonts w:ascii="Lucida Sans" w:hAnsi="Lucida Sans"/>
-        </w:rPr>
-      </w:r>
-    </w:p>
-    <w:p>
-      <w:pPr>
-        <w:pStyle w:val="Normal"/>
-        <w:numPr>
-          <w:ilvl w:val="0"/>
-          <w:numId w:val="4"/>
-        </w:numPr>
-        <w:bidi w:val="0"/>
-        <w:jc w:val="left"/>
-        <w:rPr>
-          <w:rFonts w:ascii="Lucida Sans" w:hAnsi="Lucida Sans"/>
-        </w:rPr>
-      </w:pPr>
-      <w:r>
-        <w:rPr>
-          <w:rFonts w:ascii="Lucida Sans" w:hAnsi="Lucida Sans"/>
-        </w:rPr>
-        <w:t xml:space="preserve">Acesse o site </w:t>
-      </w:r>
-      <w:hyperlink r:id="rId3">
-        <w:r>
-          <w:rPr>
-            <w:rStyle w:val="LigaodeInternet"/>
-            <w:rFonts w:ascii="Lucida Sans" w:hAnsi="Lucida Sans"/>
-          </w:rPr>
-          <w:t>https://www.mongodb.com/try/download/community</w:t>
-        </w:r>
-      </w:hyperlink>
-      <w:r>
-        <w:rPr>
-          <w:rFonts w:ascii="Lucida Sans" w:hAnsi="Lucida Sans"/>
-        </w:rPr>
-        <w:t xml:space="preserve"> para instalar o server</w:t>
-      </w:r>
-    </w:p>
-    <w:p>
-      <w:pPr>
-        <w:pStyle w:val="Normal"/>
-        <w:numPr>
-          <w:ilvl w:val="0"/>
-          <w:numId w:val="4"/>
-        </w:numPr>
-        <w:bidi w:val="0"/>
-        <w:jc w:val="left"/>
-        <w:rPr>
-          <w:rFonts w:ascii="Lucida Sans" w:hAnsi="Lucida Sans"/>
-        </w:rPr>
-      </w:pPr>
-      <w:r>
-        <w:rPr>
-          <w:rFonts w:ascii="Lucida Sans" w:hAnsi="Lucida Sans"/>
-        </w:rPr>
-        <w:t>Selecione o sistema operacional que voc</w:t>
-      </w:r>
-      <w:r>
-        <w:rPr>
-          <w:rFonts w:eastAsia="NSimSun" w:cs="Lucida Sans" w:ascii="Lucida Sans" w:hAnsi="Lucida Sans"/>
-          <w:color w:val="auto"/>
-          <w:kern w:val="2"/>
-          <w:sz w:val="24"/>
-          <w:szCs w:val="24"/>
-          <w:lang w:val="pt-BR" w:eastAsia="zh-CN" w:bidi="hi-IN"/>
-        </w:rPr>
-        <w:t>ê está utilizando</w:t>
-      </w:r>
-      <w:r>
-        <w:rPr>
-          <w:rFonts w:ascii="Lucida Sans" w:hAnsi="Lucida Sans"/>
-        </w:rPr>
-        <w:t>:</w:t>
-      </w:r>
-    </w:p>
-    <w:p>
-      <w:pPr>
-        <w:pStyle w:val="Normal"/>
-        <w:bidi w:val="0"/>
-        <w:jc w:val="left"/>
-        <w:rPr>
-          <w:rFonts w:ascii="Lucida Sans" w:hAnsi="Lucida Sans"/>
-        </w:rPr>
-      </w:pPr>
-      <w:r>
-        <w:rPr>
-          <w:rFonts w:ascii="Lucida Sans" w:hAnsi="Lucida Sans"/>
-        </w:rPr>
-      </w:r>
-    </w:p>
-    <w:p>
-      <w:pPr>
-        <w:pStyle w:val="Normal"/>
-        <w:bidi w:val="0"/>
-        <w:jc w:val="left"/>
-        <w:rPr>
-          <w:rFonts w:ascii="Lucida Sans" w:hAnsi="Lucida Sans"/>
-        </w:rPr>
-      </w:pPr>
-      <w:r>
-        <w:rPr>
-          <w:rFonts w:ascii="Lucida Sans" w:hAnsi="Lucida Sans"/>
-        </w:rPr>
         <w:drawing>
-          <wp:anchor behindDoc="0" distT="0" distB="0" distL="0" distR="0" simplePos="0" locked="0" layoutInCell="0" allowOverlap="1" relativeHeight="2">
+          <wp:anchor behindDoc="0" distT="0" distB="0" distL="0" distR="0" simplePos="0" locked="0" layoutInCell="0" allowOverlap="1" relativeHeight="6">
             <wp:simplePos x="0" y="0"/>
             <wp:positionH relativeFrom="column">
-              <wp:posOffset>401955</wp:posOffset>
+              <wp:align>center</wp:align>
             </wp:positionH>
             <wp:positionV relativeFrom="paragraph">
               <wp:posOffset>635</wp:posOffset>
             </wp:positionV>
-            <wp:extent cx="5559425" cy="4559300"/>
+            <wp:extent cx="5891530" cy="5161915"/>
             <wp:effectExtent l="0" t="0" r="0" b="0"/>
             <wp:wrapSquare wrapText="largest"/>
-            <wp:docPr id="1" name="Image1" descr=""/>
+            <wp:docPr id="2" name="Imagem2" descr=""/>
             <wp:cNvGraphicFramePr>
               <a:graphicFrameLocks xmlns:a="http://schemas.openxmlformats.org/drawingml/2006/main" noChangeAspect="1"/>
             </wp:cNvGraphicFramePr>
@@ -1468,7 +1047,7 @@
               <a:graphicData uri="http://schemas.openxmlformats.org/drawingml/2006/picture">
                 <pic:pic xmlns:pic="http://schemas.openxmlformats.org/drawingml/2006/picture">
                   <pic:nvPicPr>
-                    <pic:cNvPr id="1" name="Image1" descr=""/>
+                    <pic:cNvPr id="2" name="Imagem2" descr=""/>
                     <pic:cNvPicPr>
                       <a:picLocks noChangeAspect="1" noChangeArrowheads="1"/>
                     </pic:cNvPicPr>
@@ -1482,7 +1061,7 @@
                   <pic:spPr bwMode="auto">
                     <a:xfrm>
                       <a:off x="0" y="0"/>
-                      <a:ext cx="5559425" cy="4559300"/>
+                      <a:ext cx="5891530" cy="5161915"/>
                     </a:xfrm>
                     <a:prstGeom prst="rect">
                       <a:avLst/>
@@ -1497,337 +1076,7 @@
     </w:p>
     <w:p>
       <w:pPr>
-        <w:pStyle w:val="Normal"/>
-        <w:bidi w:val="0"/>
-        <w:jc w:val="left"/>
-        <w:rPr>
-          <w:rFonts w:ascii="Lucida Sans" w:hAnsi="Lucida Sans"/>
-        </w:rPr>
-      </w:pPr>
-      <w:r>
-        <w:rPr>
-          <w:rFonts w:ascii="Lucida Sans" w:hAnsi="Lucida Sans"/>
-        </w:rPr>
-      </w:r>
-    </w:p>
-    <w:p>
-      <w:pPr>
-        <w:pStyle w:val="Normal"/>
-        <w:bidi w:val="0"/>
-        <w:jc w:val="left"/>
-        <w:rPr>
-          <w:rFonts w:ascii="Lucida Sans" w:hAnsi="Lucida Sans"/>
-        </w:rPr>
-      </w:pPr>
-      <w:r>
-        <w:rPr>
-          <w:rFonts w:ascii="Lucida Sans" w:hAnsi="Lucida Sans"/>
-        </w:rPr>
-      </w:r>
-    </w:p>
-    <w:p>
-      <w:pPr>
-        <w:pStyle w:val="Normal"/>
-        <w:bidi w:val="0"/>
-        <w:jc w:val="left"/>
-        <w:rPr>
-          <w:rFonts w:ascii="Lucida Sans" w:hAnsi="Lucida Sans"/>
-        </w:rPr>
-      </w:pPr>
-      <w:r>
-        <w:rPr>
-          <w:rFonts w:ascii="Lucida Sans" w:hAnsi="Lucida Sans"/>
-        </w:rPr>
-      </w:r>
-    </w:p>
-    <w:p>
-      <w:pPr>
-        <w:pStyle w:val="Normal"/>
-        <w:bidi w:val="0"/>
-        <w:jc w:val="left"/>
-        <w:rPr>
-          <w:rFonts w:ascii="Lucida Sans" w:hAnsi="Lucida Sans"/>
-        </w:rPr>
-      </w:pPr>
-      <w:r>
-        <w:rPr>
-          <w:rFonts w:ascii="Lucida Sans" w:hAnsi="Lucida Sans"/>
-        </w:rPr>
-      </w:r>
-    </w:p>
-    <w:p>
-      <w:pPr>
-        <w:pStyle w:val="Normal"/>
-        <w:bidi w:val="0"/>
-        <w:jc w:val="left"/>
-        <w:rPr>
-          <w:rFonts w:ascii="Lucida Sans" w:hAnsi="Lucida Sans"/>
-        </w:rPr>
-      </w:pPr>
-      <w:r>
-        <w:rPr>
-          <w:rFonts w:ascii="Lucida Sans" w:hAnsi="Lucida Sans"/>
-        </w:rPr>
-      </w:r>
-    </w:p>
-    <w:p>
-      <w:pPr>
-        <w:pStyle w:val="Normal"/>
-        <w:bidi w:val="0"/>
-        <w:jc w:val="left"/>
-        <w:rPr>
-          <w:rFonts w:ascii="Lucida Sans" w:hAnsi="Lucida Sans"/>
-        </w:rPr>
-      </w:pPr>
-      <w:r>
-        <w:rPr>
-          <w:rFonts w:ascii="Lucida Sans" w:hAnsi="Lucida Sans"/>
-        </w:rPr>
-      </w:r>
-    </w:p>
-    <w:p>
-      <w:pPr>
-        <w:pStyle w:val="Normal"/>
-        <w:bidi w:val="0"/>
-        <w:jc w:val="left"/>
-        <w:rPr>
-          <w:rFonts w:ascii="Lucida Sans" w:hAnsi="Lucida Sans"/>
-        </w:rPr>
-      </w:pPr>
-      <w:r>
-        <w:rPr>
-          <w:rFonts w:ascii="Lucida Sans" w:hAnsi="Lucida Sans"/>
-        </w:rPr>
-      </w:r>
-    </w:p>
-    <w:p>
-      <w:pPr>
-        <w:pStyle w:val="Normal"/>
-        <w:bidi w:val="0"/>
-        <w:jc w:val="left"/>
-        <w:rPr>
-          <w:rFonts w:ascii="Lucida Sans" w:hAnsi="Lucida Sans"/>
-        </w:rPr>
-      </w:pPr>
-      <w:r>
-        <w:rPr>
-          <w:rFonts w:ascii="Lucida Sans" w:hAnsi="Lucida Sans"/>
-        </w:rPr>
-      </w:r>
-    </w:p>
-    <w:p>
-      <w:pPr>
-        <w:pStyle w:val="Normal"/>
-        <w:bidi w:val="0"/>
-        <w:jc w:val="left"/>
-        <w:rPr>
-          <w:rFonts w:ascii="Lucida Sans" w:hAnsi="Lucida Sans"/>
-        </w:rPr>
-      </w:pPr>
-      <w:r>
-        <w:rPr>
-          <w:rFonts w:ascii="Lucida Sans" w:hAnsi="Lucida Sans"/>
-        </w:rPr>
-      </w:r>
-    </w:p>
-    <w:p>
-      <w:pPr>
-        <w:pStyle w:val="Normal"/>
-        <w:bidi w:val="0"/>
-        <w:jc w:val="left"/>
-        <w:rPr>
-          <w:rFonts w:ascii="Lucida Sans" w:hAnsi="Lucida Sans"/>
-        </w:rPr>
-      </w:pPr>
-      <w:r>
-        <w:rPr>
-          <w:rFonts w:ascii="Lucida Sans" w:hAnsi="Lucida Sans"/>
-        </w:rPr>
-      </w:r>
-    </w:p>
-    <w:p>
-      <w:pPr>
-        <w:pStyle w:val="Normal"/>
-        <w:bidi w:val="0"/>
-        <w:jc w:val="left"/>
-        <w:rPr>
-          <w:rFonts w:ascii="Lucida Sans" w:hAnsi="Lucida Sans"/>
-        </w:rPr>
-      </w:pPr>
-      <w:r>
-        <w:rPr>
-          <w:rFonts w:ascii="Lucida Sans" w:hAnsi="Lucida Sans"/>
-        </w:rPr>
-      </w:r>
-    </w:p>
-    <w:p>
-      <w:pPr>
-        <w:pStyle w:val="Normal"/>
-        <w:bidi w:val="0"/>
-        <w:jc w:val="left"/>
-        <w:rPr>
-          <w:rFonts w:ascii="Lucida Sans" w:hAnsi="Lucida Sans"/>
-        </w:rPr>
-      </w:pPr>
-      <w:r>
-        <w:rPr>
-          <w:rFonts w:ascii="Lucida Sans" w:hAnsi="Lucida Sans"/>
-        </w:rPr>
-      </w:r>
-    </w:p>
-    <w:p>
-      <w:pPr>
-        <w:pStyle w:val="Normal"/>
-        <w:bidi w:val="0"/>
-        <w:jc w:val="left"/>
-        <w:rPr>
-          <w:rFonts w:ascii="Lucida Sans" w:hAnsi="Lucida Sans"/>
-        </w:rPr>
-      </w:pPr>
-      <w:r>
-        <w:rPr>
-          <w:rFonts w:ascii="Lucida Sans" w:hAnsi="Lucida Sans"/>
-        </w:rPr>
-      </w:r>
-    </w:p>
-    <w:p>
-      <w:pPr>
-        <w:pStyle w:val="Normal"/>
-        <w:bidi w:val="0"/>
-        <w:jc w:val="left"/>
-        <w:rPr>
-          <w:rFonts w:ascii="Lucida Sans" w:hAnsi="Lucida Sans"/>
-        </w:rPr>
-      </w:pPr>
-      <w:r>
-        <w:rPr>
-          <w:rFonts w:ascii="Lucida Sans" w:hAnsi="Lucida Sans"/>
-        </w:rPr>
-      </w:r>
-    </w:p>
-    <w:p>
-      <w:pPr>
-        <w:pStyle w:val="Normal"/>
-        <w:bidi w:val="0"/>
-        <w:jc w:val="left"/>
-        <w:rPr>
-          <w:rFonts w:ascii="Lucida Sans" w:hAnsi="Lucida Sans"/>
-        </w:rPr>
-      </w:pPr>
-      <w:r>
-        <w:rPr>
-          <w:rFonts w:ascii="Lucida Sans" w:hAnsi="Lucida Sans"/>
-        </w:rPr>
-      </w:r>
-    </w:p>
-    <w:p>
-      <w:pPr>
-        <w:pStyle w:val="Normal"/>
-        <w:bidi w:val="0"/>
-        <w:jc w:val="left"/>
-        <w:rPr>
-          <w:rFonts w:ascii="Lucida Sans" w:hAnsi="Lucida Sans"/>
-        </w:rPr>
-      </w:pPr>
-      <w:r>
-        <w:rPr>
-          <w:rFonts w:ascii="Lucida Sans" w:hAnsi="Lucida Sans"/>
-        </w:rPr>
-      </w:r>
-    </w:p>
-    <w:p>
-      <w:pPr>
-        <w:pStyle w:val="Normal"/>
-        <w:bidi w:val="0"/>
-        <w:jc w:val="left"/>
-        <w:rPr>
-          <w:rFonts w:ascii="Lucida Sans" w:hAnsi="Lucida Sans"/>
-        </w:rPr>
-      </w:pPr>
-      <w:r>
-        <w:rPr>
-          <w:rFonts w:ascii="Lucida Sans" w:hAnsi="Lucida Sans"/>
-        </w:rPr>
-      </w:r>
-    </w:p>
-    <w:p>
-      <w:pPr>
-        <w:pStyle w:val="Normal"/>
-        <w:bidi w:val="0"/>
-        <w:jc w:val="left"/>
-        <w:rPr>
-          <w:rFonts w:ascii="Lucida Sans" w:hAnsi="Lucida Sans"/>
-        </w:rPr>
-      </w:pPr>
-      <w:r>
-        <w:rPr>
-          <w:rFonts w:ascii="Lucida Sans" w:hAnsi="Lucida Sans"/>
-        </w:rPr>
-      </w:r>
-    </w:p>
-    <w:p>
-      <w:pPr>
-        <w:pStyle w:val="Normal"/>
-        <w:bidi w:val="0"/>
-        <w:jc w:val="left"/>
-        <w:rPr>
-          <w:rFonts w:ascii="Lucida Sans" w:hAnsi="Lucida Sans"/>
-        </w:rPr>
-      </w:pPr>
-      <w:r>
-        <w:rPr>
-          <w:rFonts w:ascii="Lucida Sans" w:hAnsi="Lucida Sans"/>
-        </w:rPr>
-      </w:r>
-    </w:p>
-    <w:p>
-      <w:pPr>
-        <w:pStyle w:val="Normal"/>
-        <w:bidi w:val="0"/>
-        <w:jc w:val="left"/>
-        <w:rPr>
-          <w:rFonts w:ascii="Lucida Sans" w:hAnsi="Lucida Sans"/>
-        </w:rPr>
-      </w:pPr>
-      <w:r>
-        <w:rPr>
-          <w:rFonts w:ascii="Lucida Sans" w:hAnsi="Lucida Sans"/>
-        </w:rPr>
-      </w:r>
-    </w:p>
-    <w:p>
-      <w:pPr>
-        <w:pStyle w:val="Normal"/>
-        <w:bidi w:val="0"/>
-        <w:jc w:val="left"/>
-        <w:rPr>
-          <w:rFonts w:ascii="Lucida Sans" w:hAnsi="Lucida Sans"/>
-        </w:rPr>
-      </w:pPr>
-      <w:r>
-        <w:rPr>
-          <w:rFonts w:ascii="Lucida Sans" w:hAnsi="Lucida Sans"/>
-        </w:rPr>
-      </w:r>
-    </w:p>
-    <w:p>
-      <w:pPr>
-        <w:pStyle w:val="Normal"/>
-        <w:bidi w:val="0"/>
-        <w:jc w:val="left"/>
-        <w:rPr>
-          <w:rFonts w:ascii="Lucida Sans" w:hAnsi="Lucida Sans"/>
-        </w:rPr>
-      </w:pPr>
-      <w:r>
-        <w:rPr>
-          <w:rFonts w:ascii="Lucida Sans" w:hAnsi="Lucida Sans"/>
-        </w:rPr>
-      </w:r>
-    </w:p>
-    <w:p>
-      <w:pPr>
-        <w:pStyle w:val="Normal"/>
+        <w:pStyle w:val="Textoprformatado"/>
         <w:numPr>
           <w:ilvl w:val="0"/>
           <w:numId w:val="0"/>
@@ -1835,30 +1084,264 @@
         <w:bidi w:val="0"/>
         <w:ind w:left="720" w:hanging="0"/>
         <w:jc w:val="left"/>
+        <w:rPr>
+          <w:rFonts w:ascii="Lucida Sans" w:hAnsi="Lucida Sans"/>
+          <w:b w:val="false"/>
+          <w:b w:val="false"/>
+          <w:i w:val="false"/>
+          <w:i w:val="false"/>
+          <w:caps w:val="false"/>
+          <w:smallCaps w:val="false"/>
+          <w:color w:val="000000"/>
+          <w:spacing w:val="0"/>
+          <w:sz w:val="26"/>
+        </w:rPr>
+      </w:pPr>
+      <w:r>
+        <w:rPr>
+          <w:rFonts w:ascii="Lucida Sans" w:hAnsi="Lucida Sans"/>
+          <w:b w:val="false"/>
+          <w:i w:val="false"/>
+          <w:caps w:val="false"/>
+          <w:smallCaps w:val="false"/>
+          <w:color w:val="000000"/>
+          <w:spacing w:val="0"/>
+          <w:sz w:val="26"/>
+        </w:rPr>
+      </w:r>
+    </w:p>
+    <w:p>
+      <w:pPr>
+        <w:pStyle w:val="Textoprformatado"/>
+        <w:numPr>
+          <w:ilvl w:val="0"/>
+          <w:numId w:val="3"/>
+        </w:numPr>
+        <w:bidi w:val="0"/>
+        <w:jc w:val="left"/>
+        <w:rPr>
+          <w:rFonts w:ascii="Lucida Sans" w:hAnsi="Lucida Sans"/>
+        </w:rPr>
+      </w:pPr>
+      <w:r>
+        <w:rPr>
+          <w:rFonts w:ascii="Lucida Sans" w:hAnsi="Lucida Sans"/>
+          <w:b w:val="false"/>
+          <w:i w:val="false"/>
+          <w:caps w:val="false"/>
+          <w:smallCaps w:val="false"/>
+          <w:color w:val="000000"/>
+          <w:spacing w:val="0"/>
+          <w:sz w:val="26"/>
+        </w:rPr>
+        <w:t>Feito isso, clique no botão "Install" e aceite o Termo de Acordo do Usuário.</w:t>
+      </w:r>
+    </w:p>
+    <w:p>
+      <w:pPr>
+        <w:pStyle w:val="Textoprformatado"/>
+        <w:numPr>
+          <w:ilvl w:val="0"/>
+          <w:numId w:val="3"/>
+        </w:numPr>
+        <w:bidi w:val="0"/>
+        <w:jc w:val="left"/>
+        <w:rPr>
+          <w:rFonts w:ascii="Lucida Sans" w:hAnsi="Lucida Sans"/>
+          <w:b w:val="false"/>
+          <w:b w:val="false"/>
+          <w:i w:val="false"/>
+          <w:i w:val="false"/>
+          <w:caps w:val="false"/>
+          <w:smallCaps w:val="false"/>
+          <w:color w:val="000000"/>
+          <w:spacing w:val="0"/>
+          <w:sz w:val="26"/>
+        </w:rPr>
+      </w:pPr>
+      <w:r>
+        <w:rPr>
+          <w:rFonts w:ascii="Lucida Sans" w:hAnsi="Lucida Sans"/>
+          <w:b w:val="false"/>
+          <w:i w:val="false"/>
+          <w:caps w:val="false"/>
+          <w:smallCaps w:val="false"/>
+          <w:color w:val="000000"/>
+          <w:spacing w:val="0"/>
+          <w:sz w:val="26"/>
+        </w:rPr>
+        <w:t>Na primeira inicialização do Eclipse será exibida uma janela onde você deverá definir a pasta onde salvar os seus projetos e configurações. Escolha suas configurações e a sua “pasta favorita”.</w:t>
+      </w:r>
+    </w:p>
+    <w:p>
+      <w:pPr>
+        <w:pStyle w:val="Textoprformatado"/>
+        <w:numPr>
+          <w:ilvl w:val="0"/>
+          <w:numId w:val="3"/>
+        </w:numPr>
+        <w:bidi w:val="0"/>
+        <w:jc w:val="left"/>
         <w:rPr/>
       </w:pPr>
       <w:r>
-        <w:rPr/>
-      </w:r>
-    </w:p>
-    <w:p>
-      <w:pPr>
-        <w:pStyle w:val="Normal"/>
-        <w:numPr>
-          <w:ilvl w:val="0"/>
-          <w:numId w:val="4"/>
-        </w:numPr>
-        <w:bidi w:val="0"/>
-        <w:jc w:val="left"/>
-        <w:rPr>
-          <w:rFonts w:ascii="Lucida Sans" w:hAnsi="Lucida Sans"/>
-        </w:rPr>
-      </w:pPr>
-      <w:r>
-        <w:rPr>
-          <w:rFonts w:ascii="Lucida Sans" w:hAnsi="Lucida Sans"/>
-        </w:rPr>
-        <w:t>Abra o terminal e digite para ir at</w:t>
+        <w:rPr>
+          <w:rFonts w:ascii="Lucida Sans" w:hAnsi="Lucida Sans"/>
+          <w:b w:val="false"/>
+          <w:i w:val="false"/>
+          <w:caps w:val="false"/>
+          <w:smallCaps w:val="false"/>
+          <w:color w:val="000000"/>
+          <w:spacing w:val="0"/>
+          <w:sz w:val="26"/>
+        </w:rPr>
+        <w:t>Feito isso, clique no botão "Launch" e a instalação estará finalizada.</w:t>
+      </w:r>
+      <w:r>
+        <w:rPr>
+          <w:rFonts w:ascii="Roboto;sans-serif" w:hAnsi="Roboto;sans-serif"/>
+          <w:b w:val="false"/>
+          <w:i w:val="false"/>
+          <w:caps w:val="false"/>
+          <w:smallCaps w:val="false"/>
+          <w:color w:val="000000"/>
+          <w:spacing w:val="0"/>
+          <w:sz w:val="26"/>
+        </w:rPr>
+        <w:br/>
+      </w:r>
+    </w:p>
+    <w:p>
+      <w:pPr>
+        <w:pStyle w:val="Normal"/>
+        <w:bidi w:val="0"/>
+        <w:jc w:val="left"/>
+        <w:rPr>
+          <w:rFonts w:ascii="Lucida Sans" w:hAnsi="Lucida Sans"/>
+        </w:rPr>
+      </w:pPr>
+      <w:r>
+        <w:rPr>
+          <w:rFonts w:ascii="Lucida Sans" w:hAnsi="Lucida Sans"/>
+        </w:rPr>
+      </w:r>
+    </w:p>
+    <w:p>
+      <w:pPr>
+        <w:pStyle w:val="Normal"/>
+        <w:bidi w:val="0"/>
+        <w:jc w:val="left"/>
+        <w:rPr>
+          <w:rFonts w:ascii="Lucida Sans" w:hAnsi="Lucida Sans"/>
+        </w:rPr>
+      </w:pPr>
+      <w:r>
+        <w:rPr>
+          <w:rFonts w:ascii="Lucida Sans" w:hAnsi="Lucida Sans"/>
+        </w:rPr>
+      </w:r>
+    </w:p>
+    <w:p>
+      <w:pPr>
+        <w:pStyle w:val="Normal"/>
+        <w:bidi w:val="0"/>
+        <w:jc w:val="left"/>
+        <w:rPr>
+          <w:rFonts w:ascii="Arial Black" w:hAnsi="Arial Black"/>
+          <w:color w:val="55308D"/>
+        </w:rPr>
+      </w:pPr>
+      <w:r>
+        <w:rPr>
+          <w:rFonts w:ascii="Arial Black" w:hAnsi="Arial Black"/>
+          <w:color w:val="55308D"/>
+        </w:rPr>
+        <w:t xml:space="preserve">Instalar Node </w:t>
+      </w:r>
+    </w:p>
+    <w:p>
+      <w:pPr>
+        <w:pStyle w:val="Normal"/>
+        <w:numPr>
+          <w:ilvl w:val="0"/>
+          <w:numId w:val="5"/>
+        </w:numPr>
+        <w:bidi w:val="0"/>
+        <w:jc w:val="left"/>
+        <w:rPr>
+          <w:rFonts w:ascii="Lucida Sans" w:hAnsi="Lucida Sans"/>
+        </w:rPr>
+      </w:pPr>
+      <w:r>
+        <w:rPr>
+          <w:rFonts w:ascii="Lucida Sans" w:hAnsi="Lucida Sans"/>
+        </w:rPr>
+        <w:t>Abra o terminal, pressionando Ctrl+Alt+T</w:t>
+      </w:r>
+    </w:p>
+    <w:p>
+      <w:pPr>
+        <w:pStyle w:val="Normal"/>
+        <w:numPr>
+          <w:ilvl w:val="0"/>
+          <w:numId w:val="5"/>
+        </w:numPr>
+        <w:bidi w:val="0"/>
+        <w:jc w:val="left"/>
+        <w:rPr>
+          <w:rFonts w:ascii="Lucida Sans" w:hAnsi="Lucida Sans"/>
+        </w:rPr>
+      </w:pPr>
+      <w:r>
+        <w:rPr>
+          <w:rFonts w:ascii="Lucida Sans" w:hAnsi="Lucida Sans"/>
+        </w:rPr>
+        <w:t xml:space="preserve">Digite o comando para instalar o curl :  </w:t>
+      </w:r>
+    </w:p>
+    <w:p>
+      <w:pPr>
+        <w:pStyle w:val="Normal"/>
+        <w:numPr>
+          <w:ilvl w:val="0"/>
+          <w:numId w:val="0"/>
+        </w:numPr>
+        <w:bidi w:val="0"/>
+        <w:ind w:left="1440" w:hanging="0"/>
+        <w:jc w:val="left"/>
+        <w:rPr>
+          <w:rFonts w:ascii="Lucida Sans" w:hAnsi="Lucida Sans"/>
+          <w:color w:val="168253"/>
+        </w:rPr>
+      </w:pPr>
+      <w:bookmarkStart w:id="0" w:name="__DdeLink__155_2043519821"/>
+      <w:r>
+        <w:rPr>
+          <w:rFonts w:ascii="Lucida Sans" w:hAnsi="Lucida Sans"/>
+          <w:color w:val="168253"/>
+        </w:rPr>
+        <w:t>sudo apt-get install curl</w:t>
+      </w:r>
+      <w:bookmarkEnd w:id="0"/>
+    </w:p>
+    <w:p>
+      <w:pPr>
+        <w:pStyle w:val="Normal"/>
+        <w:numPr>
+          <w:ilvl w:val="0"/>
+          <w:numId w:val="5"/>
+        </w:numPr>
+        <w:bidi w:val="0"/>
+        <w:jc w:val="left"/>
+        <w:rPr>
+          <w:rFonts w:ascii="Lucida Sans" w:hAnsi="Lucida Sans"/>
+        </w:rPr>
+      </w:pPr>
+      <w:r>
+        <w:rPr>
+          <w:rFonts w:ascii="Lucida Sans" w:hAnsi="Lucida Sans"/>
+        </w:rPr>
+        <w:t>Execute o script para intalar o volta(ap</w:t>
       </w:r>
       <w:r>
         <w:rPr>
@@ -1869,13 +1352,50 @@
           <w:szCs w:val="24"/>
           <w:lang w:val="pt-BR" w:eastAsia="zh-CN" w:bidi="hi-IN"/>
         </w:rPr>
-        <w:t>é a pasta e instalar</w:t>
-      </w:r>
-      <w:r>
-        <w:rPr>
-          <w:rFonts w:ascii="Lucida Sans" w:hAnsi="Lucida Sans"/>
-        </w:rPr>
-        <w:t>:</w:t>
+        <w:t>ós a instalação feche e abra um novo terminal</w:t>
+      </w:r>
+      <w:r>
+        <w:rPr>
+          <w:rFonts w:ascii="Lucida Sans" w:hAnsi="Lucida Sans"/>
+        </w:rPr>
+        <w:t>):</w:t>
+      </w:r>
+    </w:p>
+    <w:p>
+      <w:pPr>
+        <w:pStyle w:val="Normal"/>
+        <w:bidi w:val="0"/>
+        <w:jc w:val="left"/>
+        <w:rPr>
+          <w:rFonts w:ascii="Lucida Sans" w:hAnsi="Lucida Sans"/>
+        </w:rPr>
+      </w:pPr>
+      <w:r>
+        <w:rPr>
+          <w:rFonts w:ascii="Lucida Sans" w:hAnsi="Lucida Sans"/>
+        </w:rPr>
+      </w:r>
+    </w:p>
+    <w:p>
+      <w:pPr>
+        <w:pStyle w:val="Normal"/>
+        <w:bidi w:val="0"/>
+        <w:jc w:val="left"/>
+        <w:rPr>
+          <w:rFonts w:ascii="Lucida Sans" w:hAnsi="Lucida Sans"/>
+        </w:rPr>
+      </w:pPr>
+      <w:r>
+        <w:rPr/>
+        <w:tab/>
+        <w:tab/>
+      </w:r>
+      <w:r>
+        <w:rPr>
+          <w:rFonts w:ascii="Lucida Sans" w:hAnsi="Lucida Sans"/>
+          <w:color w:val="168253"/>
+        </w:rPr>
+        <w:t>sudo curl https://get.volta.sh | bash</w:t>
       </w:r>
     </w:p>
     <w:p>
@@ -1888,24 +1408,39 @@
         <w:bidi w:val="0"/>
         <w:ind w:left="0" w:hanging="0"/>
         <w:jc w:val="left"/>
-        <w:rPr>
-          <w:rFonts w:ascii="Lucida Sans" w:hAnsi="Lucida Sans"/>
-          <w:color w:val="168253"/>
-        </w:rPr>
-      </w:pPr>
-      <w:r>
-        <w:rPr>
-          <w:rFonts w:ascii="Lucida Sans" w:hAnsi="Lucida Sans"/>
-          <w:color w:val="168253"/>
-        </w:rPr>
-        <w:t xml:space="preserve">         </w:t>
-      </w:r>
-      <w:r>
-        <w:rPr>
-          <w:rFonts w:ascii="Lucida Sans" w:hAnsi="Lucida Sans"/>
-          <w:color w:val="168253"/>
-        </w:rPr>
-        <w:t>cd Downloads</w:t>
+        <w:rPr/>
+      </w:pPr>
+      <w:r>
+        <w:rPr>
+          <w:rFonts w:ascii="Lucida Sans" w:hAnsi="Lucida Sans"/>
+        </w:rPr>
+        <w:t xml:space="preserve"> </w:t>
+      </w:r>
+      <w:r>
+        <w:rPr>
+          <w:rFonts w:ascii="Lucida Sans" w:hAnsi="Lucida Sans"/>
+        </w:rPr>
+        <w:tab/>
+      </w:r>
+    </w:p>
+    <w:p>
+      <w:pPr>
+        <w:pStyle w:val="Normal"/>
+        <w:numPr>
+          <w:ilvl w:val="0"/>
+          <w:numId w:val="5"/>
+        </w:numPr>
+        <w:bidi w:val="0"/>
+        <w:jc w:val="left"/>
+        <w:rPr>
+          <w:rFonts w:ascii="Lucida Sans" w:hAnsi="Lucida Sans"/>
+        </w:rPr>
+      </w:pPr>
+      <w:r>
+        <w:rPr>
+          <w:rFonts w:ascii="Lucida Sans" w:hAnsi="Lucida Sans"/>
+        </w:rPr>
+        <w:t>Digite o comando para instalar o node:</w:t>
       </w:r>
     </w:p>
     <w:p>
@@ -1916,26 +1451,105 @@
           <w:numId w:val="0"/>
         </w:numPr>
         <w:bidi w:val="0"/>
+        <w:ind w:left="1440" w:hanging="0"/>
+        <w:jc w:val="left"/>
+        <w:rPr>
+          <w:rFonts w:ascii="Lucida Sans" w:hAnsi="Lucida Sans"/>
+          <w:color w:val="168253"/>
+        </w:rPr>
+      </w:pPr>
+      <w:bookmarkStart w:id="1" w:name="__DdeLink__157_2043519821"/>
+      <w:bookmarkStart w:id="2" w:name="__DdeLink__160_2043519821"/>
+      <w:r>
+        <w:rPr>
+          <w:rFonts w:ascii="Lucida Sans" w:hAnsi="Lucida Sans"/>
+          <w:color w:val="168253"/>
+        </w:rPr>
+        <w:t>volta install node@18.17.1</w:t>
+      </w:r>
+      <w:bookmarkEnd w:id="1"/>
+      <w:bookmarkEnd w:id="2"/>
+    </w:p>
+    <w:p>
+      <w:pPr>
+        <w:pStyle w:val="Normal"/>
+        <w:numPr>
+          <w:ilvl w:val="0"/>
+          <w:numId w:val="0"/>
+        </w:numPr>
+        <w:bidi w:val="0"/>
         <w:ind w:left="0" w:hanging="0"/>
         <w:jc w:val="left"/>
         <w:rPr>
           <w:rFonts w:ascii="Lucida Sans" w:hAnsi="Lucida Sans"/>
-          <w:color w:val="168253"/>
-        </w:rPr>
-      </w:pPr>
-      <w:r>
-        <w:rPr>
-          <w:rFonts w:ascii="Lucida Sans" w:hAnsi="Lucida Sans"/>
-          <w:color w:val="168253"/>
-        </w:rPr>
-        <w:t xml:space="preserve">         </w:t>
-      </w:r>
-      <w:r>
-        <w:rPr>
-          <w:rFonts w:ascii="Lucida Sans" w:hAnsi="Lucida Sans"/>
-          <w:color w:val="168253"/>
-        </w:rPr>
-        <w:t>sudo dpkg -i nomedoarquivoquefoibaixado</w:t>
+        </w:rPr>
+      </w:pPr>
+      <w:r>
+        <w:rPr>
+          <w:rFonts w:ascii="Lucida Sans" w:hAnsi="Lucida Sans"/>
+        </w:rPr>
+      </w:r>
+    </w:p>
+    <w:p>
+      <w:pPr>
+        <w:pStyle w:val="Normal"/>
+        <w:bidi w:val="0"/>
+        <w:jc w:val="left"/>
+        <w:rPr>
+          <w:rFonts w:ascii="Arial Black" w:hAnsi="Arial Black"/>
+          <w:color w:val="55308D"/>
+        </w:rPr>
+      </w:pPr>
+      <w:r>
+        <w:rPr>
+          <w:rFonts w:ascii="Arial Black" w:hAnsi="Arial Black"/>
+          <w:color w:val="55308D"/>
+        </w:rPr>
+      </w:r>
+    </w:p>
+    <w:p>
+      <w:pPr>
+        <w:pStyle w:val="Normal"/>
+        <w:bidi w:val="0"/>
+        <w:jc w:val="left"/>
+        <w:rPr>
+          <w:rFonts w:ascii="Lucida Sans" w:hAnsi="Lucida Sans"/>
+        </w:rPr>
+      </w:pPr>
+      <w:r>
+        <w:rPr>
+          <w:rFonts w:ascii="Lucida Sans" w:hAnsi="Lucida Sans"/>
+        </w:rPr>
+      </w:r>
+    </w:p>
+    <w:p>
+      <w:pPr>
+        <w:pStyle w:val="Normal"/>
+        <w:bidi w:val="0"/>
+        <w:jc w:val="left"/>
+        <w:rPr/>
+      </w:pPr>
+      <w:r>
+        <w:rPr>
+          <w:rFonts w:ascii="Arial Black" w:hAnsi="Arial Black"/>
+          <w:color w:val="55308D"/>
+        </w:rPr>
+        <w:t>Instalar MongoDB</w:t>
+      </w:r>
+    </w:p>
+    <w:p>
+      <w:pPr>
+        <w:pStyle w:val="Normal"/>
+        <w:bidi w:val="0"/>
+        <w:jc w:val="left"/>
+        <w:rPr>
+          <w:rFonts w:ascii="Lucida Sans" w:hAnsi="Lucida Sans"/>
+        </w:rPr>
+      </w:pPr>
+      <w:r>
+        <w:rPr>
+          <w:rFonts w:ascii="Lucida Sans" w:hAnsi="Lucida Sans"/>
+        </w:rPr>
       </w:r>
     </w:p>
     <w:p>
@@ -1951,6 +1565,47 @@
           <w:rFonts w:ascii="Lucida Sans" w:hAnsi="Lucida Sans"/>
         </w:rPr>
       </w:pPr>
+      <w:r>
+        <w:rPr>
+          <w:rFonts w:ascii="Lucida Sans" w:hAnsi="Lucida Sans"/>
+        </w:rPr>
+        <w:t xml:space="preserve">Acesse o site </w:t>
+      </w:r>
+      <w:hyperlink r:id="rId5">
+        <w:r>
+          <w:rPr>
+            <w:rStyle w:val="LigaodeInternet"/>
+            <w:rFonts w:ascii="Lucida Sans" w:hAnsi="Lucida Sans"/>
+          </w:rPr>
+          <w:t>https://www.mongodb.com/try/download/community</w:t>
+        </w:r>
+      </w:hyperlink>
+      <w:r>
+        <w:rPr>
+          <w:rFonts w:ascii="Lucida Sans" w:hAnsi="Lucida Sans"/>
+        </w:rPr>
+        <w:t xml:space="preserve"> para instalar o server</w:t>
+      </w:r>
+    </w:p>
+    <w:p>
+      <w:pPr>
+        <w:pStyle w:val="Normal"/>
+        <w:numPr>
+          <w:ilvl w:val="0"/>
+          <w:numId w:val="4"/>
+        </w:numPr>
+        <w:bidi w:val="0"/>
+        <w:jc w:val="left"/>
+        <w:rPr>
+          <w:rFonts w:ascii="Lucida Sans" w:hAnsi="Lucida Sans"/>
+        </w:rPr>
+      </w:pPr>
+      <w:r>
+        <w:rPr>
+          <w:rFonts w:ascii="Lucida Sans" w:hAnsi="Lucida Sans"/>
+        </w:rPr>
+        <w:t>Selecione o sistema operacional que voc</w:t>
+      </w:r>
       <w:r>
         <w:rPr>
           <w:rFonts w:eastAsia="NSimSun" w:cs="Lucida Sans" w:ascii="Lucida Sans" w:hAnsi="Lucida Sans"/>
@@ -1960,169 +1615,6 @@
           <w:szCs w:val="24"/>
           <w:lang w:val="pt-BR" w:eastAsia="zh-CN" w:bidi="hi-IN"/>
         </w:rPr>
-        <w:t>Digite para iniciar o servidor e ver seu status:</w:t>
-      </w:r>
-    </w:p>
-    <w:p>
-      <w:pPr>
-        <w:pStyle w:val="Normal"/>
-        <w:numPr>
-          <w:ilvl w:val="0"/>
-          <w:numId w:val="0"/>
-        </w:numPr>
-        <w:bidi w:val="0"/>
-        <w:ind w:left="0" w:hanging="0"/>
-        <w:jc w:val="left"/>
-        <w:rPr>
-          <w:rFonts w:ascii="Lucida Sans" w:hAnsi="Lucida Sans"/>
-          <w:color w:val="168253"/>
-        </w:rPr>
-      </w:pPr>
-      <w:r>
-        <w:rPr>
-          <w:rFonts w:ascii="Lucida Sans" w:hAnsi="Lucida Sans"/>
-          <w:color w:val="168253"/>
-        </w:rPr>
-        <w:t xml:space="preserve">         </w:t>
-      </w:r>
-      <w:r>
-        <w:rPr>
-          <w:rFonts w:ascii="Lucida Sans" w:hAnsi="Lucida Sans"/>
-          <w:color w:val="168253"/>
-        </w:rPr>
-        <w:t xml:space="preserve">sudo </w:t>
-      </w:r>
-      <w:r>
-        <w:rPr>
-          <w:rFonts w:ascii="Lucida Sans" w:hAnsi="Lucida Sans"/>
-          <w:color w:val="168253"/>
-        </w:rPr>
-        <w:t>service mongod start</w:t>
-      </w:r>
-    </w:p>
-    <w:p>
-      <w:pPr>
-        <w:pStyle w:val="Normal"/>
-        <w:numPr>
-          <w:ilvl w:val="0"/>
-          <w:numId w:val="0"/>
-        </w:numPr>
-        <w:bidi w:val="0"/>
-        <w:ind w:left="0" w:hanging="0"/>
-        <w:jc w:val="left"/>
-        <w:rPr>
-          <w:rFonts w:ascii="Lucida Sans" w:hAnsi="Lucida Sans"/>
-          <w:color w:val="168253"/>
-        </w:rPr>
-      </w:pPr>
-      <w:r>
-        <w:rPr>
-          <w:rFonts w:eastAsia="NSimSun" w:cs="Lucida Sans" w:ascii="Lucida Sans" w:hAnsi="Lucida Sans"/>
-          <w:color w:val="168253"/>
-          <w:kern w:val="2"/>
-          <w:sz w:val="24"/>
-          <w:szCs w:val="24"/>
-          <w:lang w:val="pt-BR" w:eastAsia="zh-CN" w:bidi="hi-IN"/>
-        </w:rPr>
-        <w:t xml:space="preserve">         </w:t>
-      </w:r>
-      <w:r>
-        <w:rPr>
-          <w:rFonts w:eastAsia="NSimSun" w:cs="Lucida Sans" w:ascii="Lucida Sans" w:hAnsi="Lucida Sans"/>
-          <w:color w:val="168253"/>
-          <w:kern w:val="2"/>
-          <w:sz w:val="24"/>
-          <w:szCs w:val="24"/>
-          <w:lang w:val="pt-BR" w:eastAsia="zh-CN" w:bidi="hi-IN"/>
-        </w:rPr>
-        <w:t>sudo systemctl status mongod</w:t>
-      </w:r>
-    </w:p>
-    <w:p>
-      <w:pPr>
-        <w:pStyle w:val="Normal"/>
-        <w:numPr>
-          <w:ilvl w:val="0"/>
-          <w:numId w:val="0"/>
-        </w:numPr>
-        <w:bidi w:val="0"/>
-        <w:ind w:left="0" w:hanging="0"/>
-        <w:jc w:val="left"/>
-        <w:rPr>
-          <w:rFonts w:ascii="Lucida Sans" w:hAnsi="Lucida Sans"/>
-          <w:color w:val="168253"/>
-        </w:rPr>
-      </w:pPr>
-      <w:r>
-        <w:rPr>
-          <w:rFonts w:ascii="Lucida Sans" w:hAnsi="Lucida Sans"/>
-          <w:color w:val="168253"/>
-        </w:rPr>
-      </w:r>
-    </w:p>
-    <w:p>
-      <w:pPr>
-        <w:pStyle w:val="Normal"/>
-        <w:numPr>
-          <w:ilvl w:val="0"/>
-          <w:numId w:val="4"/>
-        </w:numPr>
-        <w:bidi w:val="0"/>
-        <w:jc w:val="left"/>
-        <w:rPr>
-          <w:rFonts w:ascii="Lucida Sans" w:hAnsi="Lucida Sans"/>
-        </w:rPr>
-      </w:pPr>
-      <w:r>
-        <w:rPr>
-          <w:rFonts w:ascii="Lucida Sans" w:hAnsi="Lucida Sans"/>
-        </w:rPr>
-        <w:t xml:space="preserve">Acesse o site </w:t>
-      </w:r>
-      <w:hyperlink r:id="rId5">
-        <w:r>
-          <w:rPr>
-            <w:rStyle w:val="LigaodeInternet"/>
-            <w:rFonts w:ascii="Lucida Sans" w:hAnsi="Lucida Sans"/>
-          </w:rPr>
-          <w:t>https://www.mongodb.com/try/download/shell</w:t>
-        </w:r>
-      </w:hyperlink>
-      <w:r>
-        <w:rPr>
-          <w:rFonts w:ascii="Lucida Sans" w:hAnsi="Lucida Sans"/>
-        </w:rPr>
-        <w:t xml:space="preserve"> para instalar o MongoDB Shell</w:t>
-      </w:r>
-    </w:p>
-    <w:p>
-      <w:pPr>
-        <w:pStyle w:val="Normal"/>
-        <w:numPr>
-          <w:ilvl w:val="0"/>
-          <w:numId w:val="4"/>
-        </w:numPr>
-        <w:bidi w:val="0"/>
-        <w:jc w:val="left"/>
-        <w:rPr>
-          <w:rFonts w:ascii="Lucida Sans" w:hAnsi="Lucida Sans"/>
-        </w:rPr>
-      </w:pPr>
-      <w:r>
-        <w:rPr>
-          <w:rFonts w:ascii="Lucida Sans" w:hAnsi="Lucida Sans"/>
-        </w:rPr>
-        <w:t>Selecione o sistema operacional que voc</w:t>
-      </w:r>
-      <w:r>
-        <w:rPr>
-          <w:rFonts w:eastAsia="NSimSun" w:cs="Lucida Sans" w:ascii="Lucida Sans" w:hAnsi="Lucida Sans"/>
-          <w:color w:val="auto"/>
-          <w:kern w:val="2"/>
-          <w:sz w:val="24"/>
-          <w:szCs w:val="24"/>
-          <w:lang w:val="pt-BR" w:eastAsia="zh-CN" w:bidi="hi-IN"/>
-        </w:rPr>
         <w:t>ê está utilizando</w:t>
       </w:r>
       <w:r>
@@ -2161,7 +1653,7 @@
           <w:rFonts w:ascii="Lucida Sans" w:hAnsi="Lucida Sans"/>
         </w:rPr>
         <w:drawing>
-          <wp:anchor behindDoc="0" distT="0" distB="0" distL="0" distR="0" simplePos="0" locked="0" layoutInCell="0" allowOverlap="1" relativeHeight="3">
+          <wp:anchor behindDoc="0" distT="0" distB="0" distL="0" distR="0" simplePos="0" locked="0" layoutInCell="0" allowOverlap="1" relativeHeight="2">
             <wp:simplePos x="0" y="0"/>
             <wp:positionH relativeFrom="column">
               <wp:posOffset>401955</wp:posOffset>
@@ -2172,7 +1664,7 @@
             <wp:extent cx="5559425" cy="4559300"/>
             <wp:effectExtent l="0" t="0" r="0" b="0"/>
             <wp:wrapSquare wrapText="largest"/>
-            <wp:docPr id="2" name="Image1 Copia 1" descr=""/>
+            <wp:docPr id="3" name="Image1" descr=""/>
             <wp:cNvGraphicFramePr>
               <a:graphicFrameLocks xmlns:a="http://schemas.openxmlformats.org/drawingml/2006/main" noChangeAspect="1"/>
             </wp:cNvGraphicFramePr>
@@ -2180,7 +1672,7 @@
               <a:graphicData uri="http://schemas.openxmlformats.org/drawingml/2006/picture">
                 <pic:pic xmlns:pic="http://schemas.openxmlformats.org/drawingml/2006/picture">
                   <pic:nvPicPr>
-                    <pic:cNvPr id="2" name="Image1 Copia 1" descr=""/>
+                    <pic:cNvPr id="3" name="Image1" descr=""/>
                     <pic:cNvPicPr>
                       <a:picLocks noChangeAspect="1" noChangeArrowheads="1"/>
                     </pic:cNvPicPr>
@@ -2566,6 +2058,7 @@
           <w:rFonts w:ascii="Lucida Sans" w:hAnsi="Lucida Sans"/>
         </w:rPr>
       </w:pPr>
+      <w:bookmarkStart w:id="3" w:name="__DdeLink__4464_994072590"/>
       <w:r>
         <w:rPr>
           <w:rFonts w:ascii="Lucida Sans" w:hAnsi="Lucida Sans"/>
@@ -2647,8 +2140,9 @@
           <w:rFonts w:ascii="Lucida Sans" w:hAnsi="Lucida Sans"/>
           <w:color w:val="168253"/>
         </w:rPr>
-        <w:t>sudo dpkg -i nomedoarquivoquefoibaixadoShell</w:t>
-      </w:r>
+        <w:t>sudo dpkg -i nomedoarquivoquefoibaixado</w:t>
+      </w:r>
+      <w:bookmarkEnd w:id="3"/>
     </w:p>
     <w:p>
       <w:pPr>
@@ -2672,6 +2166,711 @@
           <w:szCs w:val="24"/>
           <w:lang w:val="pt-BR" w:eastAsia="zh-CN" w:bidi="hi-IN"/>
         </w:rPr>
+        <w:t>Digite para iniciar o servidor e ver seu status:</w:t>
+      </w:r>
+    </w:p>
+    <w:p>
+      <w:pPr>
+        <w:pStyle w:val="Normal"/>
+        <w:numPr>
+          <w:ilvl w:val="0"/>
+          <w:numId w:val="0"/>
+        </w:numPr>
+        <w:bidi w:val="0"/>
+        <w:ind w:left="0" w:hanging="0"/>
+        <w:jc w:val="left"/>
+        <w:rPr>
+          <w:rFonts w:ascii="Lucida Sans" w:hAnsi="Lucida Sans"/>
+          <w:color w:val="168253"/>
+        </w:rPr>
+      </w:pPr>
+      <w:r>
+        <w:rPr>
+          <w:rFonts w:ascii="Lucida Sans" w:hAnsi="Lucida Sans"/>
+          <w:color w:val="168253"/>
+        </w:rPr>
+        <w:t xml:space="preserve">         </w:t>
+      </w:r>
+      <w:r>
+        <w:rPr>
+          <w:rFonts w:ascii="Lucida Sans" w:hAnsi="Lucida Sans"/>
+          <w:color w:val="168253"/>
+        </w:rPr>
+        <w:t>sudo service mongod start</w:t>
+      </w:r>
+    </w:p>
+    <w:p>
+      <w:pPr>
+        <w:pStyle w:val="Normal"/>
+        <w:numPr>
+          <w:ilvl w:val="0"/>
+          <w:numId w:val="0"/>
+        </w:numPr>
+        <w:bidi w:val="0"/>
+        <w:ind w:left="0" w:hanging="0"/>
+        <w:jc w:val="left"/>
+        <w:rPr>
+          <w:rFonts w:ascii="Lucida Sans" w:hAnsi="Lucida Sans"/>
+          <w:color w:val="168253"/>
+        </w:rPr>
+      </w:pPr>
+      <w:r>
+        <w:rPr>
+          <w:rFonts w:eastAsia="NSimSun" w:cs="Lucida Sans" w:ascii="Lucida Sans" w:hAnsi="Lucida Sans"/>
+          <w:color w:val="168253"/>
+          <w:kern w:val="2"/>
+          <w:sz w:val="24"/>
+          <w:szCs w:val="24"/>
+          <w:lang w:val="pt-BR" w:eastAsia="zh-CN" w:bidi="hi-IN"/>
+        </w:rPr>
+        <w:t xml:space="preserve">         </w:t>
+      </w:r>
+      <w:r>
+        <w:rPr>
+          <w:rFonts w:eastAsia="NSimSun" w:cs="Lucida Sans" w:ascii="Lucida Sans" w:hAnsi="Lucida Sans"/>
+          <w:color w:val="168253"/>
+          <w:kern w:val="2"/>
+          <w:sz w:val="24"/>
+          <w:szCs w:val="24"/>
+          <w:lang w:val="pt-BR" w:eastAsia="zh-CN" w:bidi="hi-IN"/>
+        </w:rPr>
+        <w:t>sudo systemctl status mongod</w:t>
+      </w:r>
+    </w:p>
+    <w:p>
+      <w:pPr>
+        <w:pStyle w:val="Normal"/>
+        <w:numPr>
+          <w:ilvl w:val="0"/>
+          <w:numId w:val="0"/>
+        </w:numPr>
+        <w:bidi w:val="0"/>
+        <w:ind w:left="0" w:hanging="0"/>
+        <w:jc w:val="left"/>
+        <w:rPr>
+          <w:rFonts w:ascii="Lucida Sans" w:hAnsi="Lucida Sans"/>
+          <w:color w:val="168253"/>
+        </w:rPr>
+      </w:pPr>
+      <w:r>
+        <w:rPr>
+          <w:rFonts w:ascii="Lucida Sans" w:hAnsi="Lucida Sans"/>
+          <w:color w:val="168253"/>
+        </w:rPr>
+      </w:r>
+    </w:p>
+    <w:p>
+      <w:pPr>
+        <w:pStyle w:val="Normal"/>
+        <w:numPr>
+          <w:ilvl w:val="0"/>
+          <w:numId w:val="4"/>
+        </w:numPr>
+        <w:bidi w:val="0"/>
+        <w:jc w:val="left"/>
+        <w:rPr>
+          <w:rFonts w:ascii="Lucida Sans" w:hAnsi="Lucida Sans"/>
+        </w:rPr>
+      </w:pPr>
+      <w:r>
+        <w:rPr>
+          <w:rFonts w:ascii="Lucida Sans" w:hAnsi="Lucida Sans"/>
+        </w:rPr>
+        <w:t xml:space="preserve">Acesse o site </w:t>
+      </w:r>
+      <w:hyperlink r:id="rId7">
+        <w:r>
+          <w:rPr>
+            <w:rStyle w:val="LigaodeInternet"/>
+            <w:rFonts w:ascii="Lucida Sans" w:hAnsi="Lucida Sans"/>
+          </w:rPr>
+          <w:t>https://www.mongodb.com/try/download/shell</w:t>
+        </w:r>
+      </w:hyperlink>
+      <w:r>
+        <w:rPr>
+          <w:rFonts w:ascii="Lucida Sans" w:hAnsi="Lucida Sans"/>
+        </w:rPr>
+        <w:t xml:space="preserve"> para instalar o MongoDB Shell</w:t>
+      </w:r>
+    </w:p>
+    <w:p>
+      <w:pPr>
+        <w:pStyle w:val="Normal"/>
+        <w:numPr>
+          <w:ilvl w:val="0"/>
+          <w:numId w:val="4"/>
+        </w:numPr>
+        <w:bidi w:val="0"/>
+        <w:jc w:val="left"/>
+        <w:rPr>
+          <w:rFonts w:ascii="Lucida Sans" w:hAnsi="Lucida Sans"/>
+        </w:rPr>
+      </w:pPr>
+      <w:r>
+        <w:rPr>
+          <w:rFonts w:ascii="Lucida Sans" w:hAnsi="Lucida Sans"/>
+        </w:rPr>
+        <w:t>Selecione o sistema operacional que voc</w:t>
+      </w:r>
+      <w:r>
+        <w:rPr>
+          <w:rFonts w:eastAsia="NSimSun" w:cs="Lucida Sans" w:ascii="Lucida Sans" w:hAnsi="Lucida Sans"/>
+          <w:color w:val="auto"/>
+          <w:kern w:val="2"/>
+          <w:sz w:val="24"/>
+          <w:szCs w:val="24"/>
+          <w:lang w:val="pt-BR" w:eastAsia="zh-CN" w:bidi="hi-IN"/>
+        </w:rPr>
+        <w:t>ê está utilizando</w:t>
+      </w:r>
+      <w:r>
+        <w:rPr>
+          <w:rFonts w:ascii="Lucida Sans" w:hAnsi="Lucida Sans"/>
+        </w:rPr>
+        <w:t>:</w:t>
+      </w:r>
+    </w:p>
+    <w:p>
+      <w:pPr>
+        <w:pStyle w:val="Normal"/>
+        <w:bidi w:val="0"/>
+        <w:jc w:val="left"/>
+        <w:rPr>
+          <w:rFonts w:ascii="Lucida Sans" w:hAnsi="Lucida Sans"/>
+        </w:rPr>
+      </w:pPr>
+      <w:r>
+        <w:rPr>
+          <w:rFonts w:ascii="Lucida Sans" w:hAnsi="Lucida Sans"/>
+        </w:rPr>
+      </w:r>
+    </w:p>
+    <w:p>
+      <w:pPr>
+        <w:pStyle w:val="Normal"/>
+        <w:bidi w:val="0"/>
+        <w:jc w:val="left"/>
+        <w:rPr>
+          <w:rFonts w:ascii="Lucida Sans" w:hAnsi="Lucida Sans"/>
+        </w:rPr>
+      </w:pPr>
+      <w:r>
+        <w:rPr>
+          <w:rFonts w:ascii="Lucida Sans" w:hAnsi="Lucida Sans"/>
+        </w:rPr>
+        <w:drawing>
+          <wp:anchor behindDoc="0" distT="0" distB="0" distL="0" distR="0" simplePos="0" locked="0" layoutInCell="0" allowOverlap="1" relativeHeight="3">
+            <wp:simplePos x="0" y="0"/>
+            <wp:positionH relativeFrom="column">
+              <wp:posOffset>401955</wp:posOffset>
+            </wp:positionH>
+            <wp:positionV relativeFrom="paragraph">
+              <wp:posOffset>635</wp:posOffset>
+            </wp:positionV>
+            <wp:extent cx="5559425" cy="4559300"/>
+            <wp:effectExtent l="0" t="0" r="0" b="0"/>
+            <wp:wrapSquare wrapText="largest"/>
+            <wp:docPr id="4" name="Image1 Copia 1" descr=""/>
+            <wp:cNvGraphicFramePr>
+              <a:graphicFrameLocks xmlns:a="http://schemas.openxmlformats.org/drawingml/2006/main" noChangeAspect="1"/>
+            </wp:cNvGraphicFramePr>
+            <a:graphic xmlns:a="http://schemas.openxmlformats.org/drawingml/2006/main">
+              <a:graphicData uri="http://schemas.openxmlformats.org/drawingml/2006/picture">
+                <pic:pic xmlns:pic="http://schemas.openxmlformats.org/drawingml/2006/picture">
+                  <pic:nvPicPr>
+                    <pic:cNvPr id="4" name="Image1 Copia 1" descr=""/>
+                    <pic:cNvPicPr>
+                      <a:picLocks noChangeAspect="1" noChangeArrowheads="1"/>
+                    </pic:cNvPicPr>
+                  </pic:nvPicPr>
+                  <pic:blipFill>
+                    <a:blip r:embed="rId8"/>
+                    <a:stretch>
+                      <a:fillRect/>
+                    </a:stretch>
+                  </pic:blipFill>
+                  <pic:spPr bwMode="auto">
+                    <a:xfrm>
+                      <a:off x="0" y="0"/>
+                      <a:ext cx="5559425" cy="4559300"/>
+                    </a:xfrm>
+                    <a:prstGeom prst="rect">
+                      <a:avLst/>
+                    </a:prstGeom>
+                  </pic:spPr>
+                </pic:pic>
+              </a:graphicData>
+            </a:graphic>
+          </wp:anchor>
+        </w:drawing>
+      </w:r>
+    </w:p>
+    <w:p>
+      <w:pPr>
+        <w:pStyle w:val="Normal"/>
+        <w:bidi w:val="0"/>
+        <w:jc w:val="left"/>
+        <w:rPr>
+          <w:rFonts w:ascii="Lucida Sans" w:hAnsi="Lucida Sans"/>
+        </w:rPr>
+      </w:pPr>
+      <w:r>
+        <w:rPr>
+          <w:rFonts w:ascii="Lucida Sans" w:hAnsi="Lucida Sans"/>
+        </w:rPr>
+      </w:r>
+    </w:p>
+    <w:p>
+      <w:pPr>
+        <w:pStyle w:val="Normal"/>
+        <w:bidi w:val="0"/>
+        <w:jc w:val="left"/>
+        <w:rPr>
+          <w:rFonts w:ascii="Lucida Sans" w:hAnsi="Lucida Sans"/>
+        </w:rPr>
+      </w:pPr>
+      <w:r>
+        <w:rPr>
+          <w:rFonts w:ascii="Lucida Sans" w:hAnsi="Lucida Sans"/>
+        </w:rPr>
+      </w:r>
+    </w:p>
+    <w:p>
+      <w:pPr>
+        <w:pStyle w:val="Normal"/>
+        <w:bidi w:val="0"/>
+        <w:jc w:val="left"/>
+        <w:rPr>
+          <w:rFonts w:ascii="Lucida Sans" w:hAnsi="Lucida Sans"/>
+        </w:rPr>
+      </w:pPr>
+      <w:r>
+        <w:rPr>
+          <w:rFonts w:ascii="Lucida Sans" w:hAnsi="Lucida Sans"/>
+        </w:rPr>
+      </w:r>
+    </w:p>
+    <w:p>
+      <w:pPr>
+        <w:pStyle w:val="Normal"/>
+        <w:bidi w:val="0"/>
+        <w:jc w:val="left"/>
+        <w:rPr>
+          <w:rFonts w:ascii="Lucida Sans" w:hAnsi="Lucida Sans"/>
+        </w:rPr>
+      </w:pPr>
+      <w:r>
+        <w:rPr>
+          <w:rFonts w:ascii="Lucida Sans" w:hAnsi="Lucida Sans"/>
+        </w:rPr>
+      </w:r>
+    </w:p>
+    <w:p>
+      <w:pPr>
+        <w:pStyle w:val="Normal"/>
+        <w:bidi w:val="0"/>
+        <w:jc w:val="left"/>
+        <w:rPr>
+          <w:rFonts w:ascii="Lucida Sans" w:hAnsi="Lucida Sans"/>
+        </w:rPr>
+      </w:pPr>
+      <w:r>
+        <w:rPr>
+          <w:rFonts w:ascii="Lucida Sans" w:hAnsi="Lucida Sans"/>
+        </w:rPr>
+      </w:r>
+    </w:p>
+    <w:p>
+      <w:pPr>
+        <w:pStyle w:val="Normal"/>
+        <w:bidi w:val="0"/>
+        <w:jc w:val="left"/>
+        <w:rPr>
+          <w:rFonts w:ascii="Lucida Sans" w:hAnsi="Lucida Sans"/>
+        </w:rPr>
+      </w:pPr>
+      <w:r>
+        <w:rPr>
+          <w:rFonts w:ascii="Lucida Sans" w:hAnsi="Lucida Sans"/>
+        </w:rPr>
+      </w:r>
+    </w:p>
+    <w:p>
+      <w:pPr>
+        <w:pStyle w:val="Normal"/>
+        <w:bidi w:val="0"/>
+        <w:jc w:val="left"/>
+        <w:rPr>
+          <w:rFonts w:ascii="Lucida Sans" w:hAnsi="Lucida Sans"/>
+        </w:rPr>
+      </w:pPr>
+      <w:r>
+        <w:rPr>
+          <w:rFonts w:ascii="Lucida Sans" w:hAnsi="Lucida Sans"/>
+        </w:rPr>
+      </w:r>
+    </w:p>
+    <w:p>
+      <w:pPr>
+        <w:pStyle w:val="Normal"/>
+        <w:bidi w:val="0"/>
+        <w:jc w:val="left"/>
+        <w:rPr>
+          <w:rFonts w:ascii="Lucida Sans" w:hAnsi="Lucida Sans"/>
+        </w:rPr>
+      </w:pPr>
+      <w:r>
+        <w:rPr>
+          <w:rFonts w:ascii="Lucida Sans" w:hAnsi="Lucida Sans"/>
+        </w:rPr>
+      </w:r>
+    </w:p>
+    <w:p>
+      <w:pPr>
+        <w:pStyle w:val="Normal"/>
+        <w:bidi w:val="0"/>
+        <w:jc w:val="left"/>
+        <w:rPr>
+          <w:rFonts w:ascii="Lucida Sans" w:hAnsi="Lucida Sans"/>
+        </w:rPr>
+      </w:pPr>
+      <w:r>
+        <w:rPr>
+          <w:rFonts w:ascii="Lucida Sans" w:hAnsi="Lucida Sans"/>
+        </w:rPr>
+      </w:r>
+    </w:p>
+    <w:p>
+      <w:pPr>
+        <w:pStyle w:val="Normal"/>
+        <w:bidi w:val="0"/>
+        <w:jc w:val="left"/>
+        <w:rPr>
+          <w:rFonts w:ascii="Lucida Sans" w:hAnsi="Lucida Sans"/>
+        </w:rPr>
+      </w:pPr>
+      <w:r>
+        <w:rPr>
+          <w:rFonts w:ascii="Lucida Sans" w:hAnsi="Lucida Sans"/>
+        </w:rPr>
+      </w:r>
+    </w:p>
+    <w:p>
+      <w:pPr>
+        <w:pStyle w:val="Normal"/>
+        <w:bidi w:val="0"/>
+        <w:jc w:val="left"/>
+        <w:rPr>
+          <w:rFonts w:ascii="Lucida Sans" w:hAnsi="Lucida Sans"/>
+        </w:rPr>
+      </w:pPr>
+      <w:r>
+        <w:rPr>
+          <w:rFonts w:ascii="Lucida Sans" w:hAnsi="Lucida Sans"/>
+        </w:rPr>
+      </w:r>
+    </w:p>
+    <w:p>
+      <w:pPr>
+        <w:pStyle w:val="Normal"/>
+        <w:bidi w:val="0"/>
+        <w:jc w:val="left"/>
+        <w:rPr>
+          <w:rFonts w:ascii="Lucida Sans" w:hAnsi="Lucida Sans"/>
+        </w:rPr>
+      </w:pPr>
+      <w:r>
+        <w:rPr>
+          <w:rFonts w:ascii="Lucida Sans" w:hAnsi="Lucida Sans"/>
+        </w:rPr>
+      </w:r>
+    </w:p>
+    <w:p>
+      <w:pPr>
+        <w:pStyle w:val="Normal"/>
+        <w:bidi w:val="0"/>
+        <w:jc w:val="left"/>
+        <w:rPr>
+          <w:rFonts w:ascii="Lucida Sans" w:hAnsi="Lucida Sans"/>
+        </w:rPr>
+      </w:pPr>
+      <w:r>
+        <w:rPr>
+          <w:rFonts w:ascii="Lucida Sans" w:hAnsi="Lucida Sans"/>
+        </w:rPr>
+      </w:r>
+    </w:p>
+    <w:p>
+      <w:pPr>
+        <w:pStyle w:val="Normal"/>
+        <w:bidi w:val="0"/>
+        <w:jc w:val="left"/>
+        <w:rPr>
+          <w:rFonts w:ascii="Lucida Sans" w:hAnsi="Lucida Sans"/>
+        </w:rPr>
+      </w:pPr>
+      <w:r>
+        <w:rPr>
+          <w:rFonts w:ascii="Lucida Sans" w:hAnsi="Lucida Sans"/>
+        </w:rPr>
+      </w:r>
+    </w:p>
+    <w:p>
+      <w:pPr>
+        <w:pStyle w:val="Normal"/>
+        <w:bidi w:val="0"/>
+        <w:jc w:val="left"/>
+        <w:rPr>
+          <w:rFonts w:ascii="Lucida Sans" w:hAnsi="Lucida Sans"/>
+        </w:rPr>
+      </w:pPr>
+      <w:r>
+        <w:rPr>
+          <w:rFonts w:ascii="Lucida Sans" w:hAnsi="Lucida Sans"/>
+        </w:rPr>
+      </w:r>
+    </w:p>
+    <w:p>
+      <w:pPr>
+        <w:pStyle w:val="Normal"/>
+        <w:bidi w:val="0"/>
+        <w:jc w:val="left"/>
+        <w:rPr>
+          <w:rFonts w:ascii="Lucida Sans" w:hAnsi="Lucida Sans"/>
+        </w:rPr>
+      </w:pPr>
+      <w:r>
+        <w:rPr>
+          <w:rFonts w:ascii="Lucida Sans" w:hAnsi="Lucida Sans"/>
+        </w:rPr>
+      </w:r>
+    </w:p>
+    <w:p>
+      <w:pPr>
+        <w:pStyle w:val="Normal"/>
+        <w:bidi w:val="0"/>
+        <w:jc w:val="left"/>
+        <w:rPr>
+          <w:rFonts w:ascii="Lucida Sans" w:hAnsi="Lucida Sans"/>
+        </w:rPr>
+      </w:pPr>
+      <w:r>
+        <w:rPr>
+          <w:rFonts w:ascii="Lucida Sans" w:hAnsi="Lucida Sans"/>
+        </w:rPr>
+      </w:r>
+    </w:p>
+    <w:p>
+      <w:pPr>
+        <w:pStyle w:val="Normal"/>
+        <w:bidi w:val="0"/>
+        <w:jc w:val="left"/>
+        <w:rPr>
+          <w:rFonts w:ascii="Lucida Sans" w:hAnsi="Lucida Sans"/>
+        </w:rPr>
+      </w:pPr>
+      <w:r>
+        <w:rPr>
+          <w:rFonts w:ascii="Lucida Sans" w:hAnsi="Lucida Sans"/>
+        </w:rPr>
+      </w:r>
+    </w:p>
+    <w:p>
+      <w:pPr>
+        <w:pStyle w:val="Normal"/>
+        <w:bidi w:val="0"/>
+        <w:jc w:val="left"/>
+        <w:rPr>
+          <w:rFonts w:ascii="Lucida Sans" w:hAnsi="Lucida Sans"/>
+        </w:rPr>
+      </w:pPr>
+      <w:r>
+        <w:rPr>
+          <w:rFonts w:ascii="Lucida Sans" w:hAnsi="Lucida Sans"/>
+        </w:rPr>
+      </w:r>
+    </w:p>
+    <w:p>
+      <w:pPr>
+        <w:pStyle w:val="Normal"/>
+        <w:bidi w:val="0"/>
+        <w:jc w:val="left"/>
+        <w:rPr>
+          <w:rFonts w:ascii="Lucida Sans" w:hAnsi="Lucida Sans"/>
+        </w:rPr>
+      </w:pPr>
+      <w:r>
+        <w:rPr>
+          <w:rFonts w:ascii="Lucida Sans" w:hAnsi="Lucida Sans"/>
+        </w:rPr>
+      </w:r>
+    </w:p>
+    <w:p>
+      <w:pPr>
+        <w:pStyle w:val="Normal"/>
+        <w:bidi w:val="0"/>
+        <w:jc w:val="left"/>
+        <w:rPr>
+          <w:rFonts w:ascii="Lucida Sans" w:hAnsi="Lucida Sans"/>
+        </w:rPr>
+      </w:pPr>
+      <w:r>
+        <w:rPr>
+          <w:rFonts w:ascii="Lucida Sans" w:hAnsi="Lucida Sans"/>
+        </w:rPr>
+      </w:r>
+    </w:p>
+    <w:p>
+      <w:pPr>
+        <w:pStyle w:val="Normal"/>
+        <w:bidi w:val="0"/>
+        <w:jc w:val="left"/>
+        <w:rPr>
+          <w:rFonts w:ascii="Lucida Sans" w:hAnsi="Lucida Sans"/>
+        </w:rPr>
+      </w:pPr>
+      <w:r>
+        <w:rPr>
+          <w:rFonts w:ascii="Lucida Sans" w:hAnsi="Lucida Sans"/>
+        </w:rPr>
+      </w:r>
+    </w:p>
+    <w:p>
+      <w:pPr>
+        <w:pStyle w:val="Normal"/>
+        <w:numPr>
+          <w:ilvl w:val="0"/>
+          <w:numId w:val="0"/>
+        </w:numPr>
+        <w:bidi w:val="0"/>
+        <w:ind w:left="720" w:hanging="0"/>
+        <w:jc w:val="left"/>
+        <w:rPr/>
+      </w:pPr>
+      <w:r>
+        <w:rPr/>
+      </w:r>
+    </w:p>
+    <w:p>
+      <w:pPr>
+        <w:pStyle w:val="Normal"/>
+        <w:numPr>
+          <w:ilvl w:val="0"/>
+          <w:numId w:val="4"/>
+        </w:numPr>
+        <w:bidi w:val="0"/>
+        <w:jc w:val="left"/>
+        <w:rPr>
+          <w:rFonts w:ascii="Lucida Sans" w:hAnsi="Lucida Sans"/>
+        </w:rPr>
+      </w:pPr>
+      <w:r>
+        <w:rPr>
+          <w:rFonts w:ascii="Lucida Sans" w:hAnsi="Lucida Sans"/>
+        </w:rPr>
+        <w:t>Abra o terminal e digite para ir at</w:t>
+      </w:r>
+      <w:r>
+        <w:rPr>
+          <w:rFonts w:eastAsia="NSimSun" w:cs="Lucida Sans" w:ascii="Lucida Sans" w:hAnsi="Lucida Sans"/>
+          <w:color w:val="auto"/>
+          <w:kern w:val="2"/>
+          <w:sz w:val="24"/>
+          <w:szCs w:val="24"/>
+          <w:lang w:val="pt-BR" w:eastAsia="zh-CN" w:bidi="hi-IN"/>
+        </w:rPr>
+        <w:t>é a pasta e instalar</w:t>
+      </w:r>
+      <w:r>
+        <w:rPr>
+          <w:rFonts w:ascii="Lucida Sans" w:hAnsi="Lucida Sans"/>
+        </w:rPr>
+        <w:t>:</w:t>
+      </w:r>
+    </w:p>
+    <w:p>
+      <w:pPr>
+        <w:pStyle w:val="Normal"/>
+        <w:numPr>
+          <w:ilvl w:val="0"/>
+          <w:numId w:val="0"/>
+        </w:numPr>
+        <w:bidi w:val="0"/>
+        <w:ind w:left="0" w:hanging="0"/>
+        <w:jc w:val="left"/>
+        <w:rPr>
+          <w:rFonts w:ascii="Lucida Sans" w:hAnsi="Lucida Sans"/>
+          <w:color w:val="168253"/>
+        </w:rPr>
+      </w:pPr>
+      <w:r>
+        <w:rPr>
+          <w:rFonts w:ascii="Lucida Sans" w:hAnsi="Lucida Sans"/>
+          <w:color w:val="168253"/>
+        </w:rPr>
+        <w:t xml:space="preserve">         </w:t>
+      </w:r>
+      <w:r>
+        <w:rPr>
+          <w:rFonts w:ascii="Lucida Sans" w:hAnsi="Lucida Sans"/>
+          <w:color w:val="168253"/>
+        </w:rPr>
+        <w:t>cd Downloads</w:t>
+      </w:r>
+    </w:p>
+    <w:p>
+      <w:pPr>
+        <w:pStyle w:val="Normal"/>
+        <w:numPr>
+          <w:ilvl w:val="0"/>
+          <w:numId w:val="0"/>
+        </w:numPr>
+        <w:bidi w:val="0"/>
+        <w:ind w:left="0" w:hanging="0"/>
+        <w:jc w:val="left"/>
+        <w:rPr>
+          <w:rFonts w:ascii="Lucida Sans" w:hAnsi="Lucida Sans"/>
+          <w:color w:val="168253"/>
+        </w:rPr>
+      </w:pPr>
+      <w:r>
+        <w:rPr>
+          <w:rFonts w:ascii="Lucida Sans" w:hAnsi="Lucida Sans"/>
+          <w:color w:val="168253"/>
+        </w:rPr>
+        <w:t xml:space="preserve">         </w:t>
+      </w:r>
+      <w:r>
+        <w:rPr>
+          <w:rFonts w:ascii="Lucida Sans" w:hAnsi="Lucida Sans"/>
+          <w:color w:val="168253"/>
+        </w:rPr>
+        <w:t>sudo dpkg -i nomedoarquivoquefoibaixadoShell</w:t>
+      </w:r>
+    </w:p>
+    <w:p>
+      <w:pPr>
+        <w:pStyle w:val="Normal"/>
+        <w:numPr>
+          <w:ilvl w:val="0"/>
+          <w:numId w:val="4"/>
+        </w:numPr>
+        <w:bidi w:val="0"/>
+        <w:jc w:val="left"/>
+        <w:rPr>
+          <w:rFonts w:ascii="Lucida Sans" w:hAnsi="Lucida Sans"/>
+        </w:rPr>
+      </w:pPr>
+      <w:r>
+        <w:rPr>
+          <w:rFonts w:eastAsia="NSimSun" w:cs="Lucida Sans" w:ascii="Lucida Sans" w:hAnsi="Lucida Sans"/>
+          <w:color w:val="auto"/>
+          <w:kern w:val="2"/>
+          <w:sz w:val="24"/>
+          <w:szCs w:val="24"/>
+          <w:lang w:val="pt-BR" w:eastAsia="zh-CN" w:bidi="hi-IN"/>
+        </w:rPr>
         <w:t>Digite esse comando para testar:</w:t>
       </w:r>
     </w:p>
@@ -2746,7 +2945,7 @@
         </w:rPr>
         <w:t xml:space="preserve">Acesse o site </w:t>
       </w:r>
-      <w:hyperlink r:id="rId7">
+      <w:hyperlink r:id="rId9">
         <w:r>
           <w:rPr>
             <w:rStyle w:val="LigaodeInternet"/>
@@ -2839,7 +3038,7 @@
             <wp:extent cx="5559425" cy="4559300"/>
             <wp:effectExtent l="0" t="0" r="0" b="0"/>
             <wp:wrapSquare wrapText="largest"/>
-            <wp:docPr id="3" name="Image1 Copia 1 Copia 1" descr=""/>
+            <wp:docPr id="5" name="Image1 Copia 1 Copia 1" descr=""/>
             <wp:cNvGraphicFramePr>
               <a:graphicFrameLocks xmlns:a="http://schemas.openxmlformats.org/drawingml/2006/main" noChangeAspect="1"/>
             </wp:cNvGraphicFramePr>
@@ -2847,13 +3046,13 @@
               <a:graphicData uri="http://schemas.openxmlformats.org/drawingml/2006/picture">
                 <pic:pic xmlns:pic="http://schemas.openxmlformats.org/drawingml/2006/picture">
                   <pic:nvPicPr>
-                    <pic:cNvPr id="3" name="Image1 Copia 1 Copia 1" descr=""/>
+                    <pic:cNvPr id="5" name="Image1 Copia 1 Copia 1" descr=""/>
                     <pic:cNvPicPr>
                       <a:picLocks noChangeAspect="1" noChangeArrowheads="1"/>
                     </pic:cNvPicPr>
                   </pic:nvPicPr>
                   <pic:blipFill>
-                    <a:blip r:embed="rId8"/>
+                    <a:blip r:embed="rId10"/>
                     <a:stretch>
                       <a:fillRect/>
                     </a:stretch>
@@ -4249,7 +4448,6 @@
     <w:rPr>
       <w:color w:val="000080"/>
       <w:u w:val="single"/>
-      <w:lang w:val="zxx" w:eastAsia="zxx" w:bidi="zxx"/>
     </w:rPr>
   </w:style>
   <w:style w:type="character" w:styleId="Marcadores">
@@ -4285,13 +4483,6 @@
     <w:qFormat/>
     <w:rPr>
       <w:rFonts w:ascii="Liberation Mono" w:hAnsi="Liberation Mono" w:eastAsia="Noto Sans Mono CJK SC" w:cs="Liberation Mono"/>
-    </w:rPr>
-  </w:style>
-  <w:style w:type="character" w:styleId="LinkdaInternet">
-    <w:name w:val="Hyperlink"/>
-    <w:rPr>
-      <w:color w:val="000080"/>
-      <w:u w:val="single"/>
     </w:rPr>
   </w:style>
   <w:style w:type="paragraph" w:styleId="Ttulo">

</xml_diff>